<commit_message>
Update Server API, add logo
</commit_message>
<xml_diff>
--- a/TrendPulse_doc.docx
+++ b/TrendPulse_doc.docx
@@ -2777,6 +2777,9 @@
         <w:ind w:left="1440"/>
       </w:pPr>
       <w:r>
+        <w:rPr>
+          <w:noProof/>
+        </w:rPr>
         <w:drawing>
           <wp:inline distT="0" distB="0" distL="0" distR="0" wp14:anchorId="30DD0AA9" wp14:editId="227211EF">
             <wp:extent cx="1322613" cy="440871"/>
@@ -2870,6 +2873,9 @@
         <w:ind w:left="1440"/>
       </w:pPr>
       <w:r>
+        <w:rPr>
+          <w:noProof/>
+        </w:rPr>
         <w:drawing>
           <wp:inline distT="0" distB="0" distL="0" distR="0" wp14:anchorId="059C39DF" wp14:editId="192067EE">
             <wp:extent cx="2994479" cy="430017"/>
@@ -4470,6 +4476,7 @@
       <w:r>
         <w:rPr>
           <w:rFonts w:cstheme="minorHAnsi"/>
+          <w:noProof/>
           <w:sz w:val="29"/>
           <w:szCs w:val="29"/>
           <w:bdr w:val="none" w:sz="0" w:space="0" w:color="auto" w:frame="1"/>
@@ -5146,6 +5153,7 @@
       <w:r>
         <w:rPr>
           <w:rFonts w:ascii="Segoe UI" w:hAnsi="Segoe UI" w:cs="Segoe UI"/>
+          <w:noProof/>
           <w:color w:val="404040"/>
         </w:rPr>
         <w:drawing>
@@ -5281,6 +5289,9 @@
         <w:ind w:left="1080"/>
       </w:pPr>
       <w:r>
+        <w:rPr>
+          <w:noProof/>
+        </w:rPr>
         <w:drawing>
           <wp:inline distT="0" distB="0" distL="0" distR="0" wp14:anchorId="546984DC" wp14:editId="70EDDDD6">
             <wp:extent cx="3227614" cy="322761"/>
@@ -5540,13 +5551,7 @@
         <w:rPr>
           <w:rFonts w:cstheme="minorHAnsi"/>
         </w:rPr>
-        <w:t xml:space="preserve">The MACD </w:t>
-      </w:r>
-      <w:r>
-        <w:rPr>
-          <w:rFonts w:cstheme="minorHAnsi"/>
-        </w:rPr>
-        <w:t>is a momentum indicator</w:t>
+        <w:t>The MACD is a momentum indicator</w:t>
       </w:r>
       <w:r>
         <w:rPr>
@@ -5676,19 +5681,7 @@
         <w:rPr>
           <w:rFonts w:cs="Times New Roman (Body CS)"/>
         </w:rPr>
-        <w:t xml:space="preserve">The </w:t>
-      </w:r>
-      <w:r>
-        <w:rPr>
-          <w:rFonts w:cs="Times New Roman (Body CS)"/>
-        </w:rPr>
-        <w:t>MACD</w:t>
-      </w:r>
-      <w:r>
-        <w:rPr>
-          <w:rFonts w:cs="Times New Roman (Body CS)"/>
-        </w:rPr>
-        <w:t xml:space="preserve"> is calculated using the following steps:</w:t>
+        <w:t>The MACD is calculated using the following steps:</w:t>
       </w:r>
     </w:p>
     <w:p>
@@ -5741,10 +5734,7 @@
         <w:t xml:space="preserve">26-day </w:t>
       </w:r>
       <w:r>
-        <w:t>exponential moving average</w:t>
-      </w:r>
-      <w:r>
-        <w:t xml:space="preserve">: </w:t>
+        <w:t xml:space="preserve">exponential moving average: </w:t>
       </w:r>
       <w:r>
         <w:tab/>
@@ -5910,10 +5900,7 @@
         <w:ind w:left="720"/>
       </w:pPr>
       <w:r>
-        <w:t>The Signal line is a 9-period EMA of the MACD line</w:t>
-      </w:r>
-      <w:r>
-        <w:t>. It is a</w:t>
+        <w:t>The Signal line is a 9-period EMA of the MACD line. It is a</w:t>
       </w:r>
       <w:r>
         <w:t xml:space="preserve"> smoothed version of the MACD line, used to generate trading signals</w:t>
@@ -9370,611 +9357,2085 @@
     </w:p>
     <w:p>
       <w:pPr>
-        <w:pStyle w:val="Title"/>
+        <w:pStyle w:val="Heading1"/>
         <w:rPr>
           <w:rFonts w:eastAsia="Times New Roman"/>
         </w:rPr>
       </w:pPr>
+      <w:r>
+        <w:rPr>
+          <w:rFonts w:eastAsia="Times New Roman"/>
+        </w:rPr>
+        <w:lastRenderedPageBreak/>
+        <w:t>Deployment</w:t>
+      </w:r>
+    </w:p>
+    <w:p/>
+    <w:p>
+      <w:pPr>
+        <w:pStyle w:val="Heading2"/>
+      </w:pPr>
+      <w:r>
+        <w:t xml:space="preserve">Deploy </w:t>
+      </w:r>
       <w:proofErr w:type="spellStart"/>
       <w:r>
-        <w:rPr>
-          <w:rFonts w:eastAsia="Times New Roman"/>
+        <w:t>trendpulse</w:t>
+      </w:r>
+      <w:proofErr w:type="spellEnd"/>
+      <w:r>
+        <w:t xml:space="preserve"> Backend Application Server</w:t>
+      </w:r>
+    </w:p>
+    <w:p/>
+    <w:p>
+      <w:pPr>
+        <w:pStyle w:val="ListParagraph"/>
+        <w:numPr>
+          <w:ilvl w:val="0"/>
+          <w:numId w:val="105"/>
+        </w:numPr>
+      </w:pPr>
+      <w:r>
+        <w:t>Run b</w:t>
+      </w:r>
+      <w:r>
+        <w:t>ackend</w:t>
+      </w:r>
+      <w:r>
+        <w:t xml:space="preserve"> (FASTAPI) </w:t>
+      </w:r>
+      <w:proofErr w:type="gramStart"/>
+      <w:r>
+        <w:t xml:space="preserve">Server </w:t>
+      </w:r>
+      <w:r>
+        <w:t>:</w:t>
+      </w:r>
+      <w:proofErr w:type="gramEnd"/>
+    </w:p>
+    <w:p/>
+    <w:p>
+      <w:pPr>
+        <w:pStyle w:val="ListParagraph"/>
+        <w:numPr>
+          <w:ilvl w:val="1"/>
+          <w:numId w:val="107"/>
+        </w:numPr>
+      </w:pPr>
+      <w:r>
+        <w:t>cd ~/Dev/</w:t>
+      </w:r>
+      <w:proofErr w:type="spellStart"/>
+      <w:r>
+        <w:t>trendpulse</w:t>
+      </w:r>
+      <w:proofErr w:type="spellEnd"/>
+      <w:r>
+        <w:t>/</w:t>
+      </w:r>
+      <w:proofErr w:type="spellStart"/>
+      <w:r>
+        <w:t>trendpulse_backend</w:t>
+      </w:r>
+      <w:proofErr w:type="spellEnd"/>
+    </w:p>
+    <w:p>
+      <w:pPr>
+        <w:pStyle w:val="ListParagraph"/>
+        <w:numPr>
+          <w:ilvl w:val="1"/>
+          <w:numId w:val="107"/>
+        </w:numPr>
+      </w:pPr>
+      <w:r>
+        <w:t xml:space="preserve">python -m </w:t>
+      </w:r>
+      <w:proofErr w:type="spellStart"/>
+      <w:r>
+        <w:t>venv</w:t>
+      </w:r>
+      <w:proofErr w:type="spellEnd"/>
+      <w:r>
+        <w:t xml:space="preserve"> </w:t>
+      </w:r>
+      <w:proofErr w:type="spellStart"/>
+      <w:r>
+        <w:t>venv</w:t>
+      </w:r>
+      <w:proofErr w:type="spellEnd"/>
+    </w:p>
+    <w:p>
+      <w:pPr>
+        <w:pStyle w:val="ListParagraph"/>
+        <w:numPr>
+          <w:ilvl w:val="1"/>
+          <w:numId w:val="107"/>
+        </w:numPr>
+      </w:pPr>
+      <w:r>
+        <w:t xml:space="preserve">source </w:t>
+      </w:r>
+      <w:proofErr w:type="spellStart"/>
+      <w:r>
+        <w:t>venv</w:t>
+      </w:r>
+      <w:proofErr w:type="spellEnd"/>
+      <w:r>
+        <w:t>/bin/activate</w:t>
+      </w:r>
+    </w:p>
+    <w:p>
+      <w:pPr>
+        <w:pStyle w:val="ListParagraph"/>
+        <w:numPr>
+          <w:ilvl w:val="1"/>
+          <w:numId w:val="107"/>
+        </w:numPr>
+      </w:pPr>
+      <w:r>
+        <w:t>pip install -r requirements.txt</w:t>
+      </w:r>
+    </w:p>
+    <w:p>
+      <w:pPr>
+        <w:pStyle w:val="ListParagraph"/>
+        <w:numPr>
+          <w:ilvl w:val="1"/>
+          <w:numId w:val="107"/>
+        </w:numPr>
+      </w:pPr>
+      <w:proofErr w:type="spellStart"/>
+      <w:r>
+        <w:t>uvicorn</w:t>
+      </w:r>
+      <w:proofErr w:type="spellEnd"/>
+      <w:r>
+        <w:t xml:space="preserve"> </w:t>
+      </w:r>
+      <w:proofErr w:type="spellStart"/>
+      <w:r>
+        <w:t>main:app</w:t>
+      </w:r>
+      <w:proofErr w:type="spellEnd"/>
+      <w:r>
+        <w:t xml:space="preserve"> --host 0.0.0.0 --port 8000</w:t>
+      </w:r>
+    </w:p>
+    <w:p/>
+    <w:p>
+      <w:pPr>
+        <w:pStyle w:val="ListParagraph"/>
+        <w:numPr>
+          <w:ilvl w:val="0"/>
+          <w:numId w:val="105"/>
+        </w:numPr>
+      </w:pPr>
+      <w:r>
+        <w:t>On your Linux server, create the tunnel</w:t>
+      </w:r>
+    </w:p>
+    <w:p>
+      <w:pPr>
+        <w:pStyle w:val="ListParagraph"/>
+        <w:numPr>
+          <w:ilvl w:val="1"/>
+          <w:numId w:val="107"/>
+        </w:numPr>
+      </w:pPr>
+      <w:proofErr w:type="spellStart"/>
+      <w:r>
+        <w:t>cloudflared</w:t>
+      </w:r>
+      <w:proofErr w:type="spellEnd"/>
+      <w:r>
+        <w:t xml:space="preserve"> tunnel </w:t>
+      </w:r>
+      <w:r>
+        <w:t>create</w:t>
+      </w:r>
+      <w:r>
+        <w:t xml:space="preserve"> </w:t>
+      </w:r>
+      <w:proofErr w:type="spellStart"/>
+      <w:r>
+        <w:t>trendpulse</w:t>
+      </w:r>
+      <w:r>
+        <w:t>api</w:t>
+      </w:r>
+      <w:proofErr w:type="spellEnd"/>
+    </w:p>
+    <w:p>
+      <w:pPr>
+        <w:pStyle w:val="ListParagraph"/>
+        <w:ind w:left="1440"/>
+      </w:pPr>
+    </w:p>
+    <w:p>
+      <w:pPr>
+        <w:ind w:left="720"/>
+      </w:pPr>
+      <w:r>
+        <w:t>This saves a credentials file. You’ll see the file path in the output, e.g.:</w:t>
+      </w:r>
+    </w:p>
+    <w:p>
+      <w:pPr>
+        <w:ind w:left="1440"/>
+        <w:rPr>
+          <w:i/>
+          <w:iCs/>
+          <w:color w:val="4472C4" w:themeColor="accent1"/>
+        </w:rPr>
+      </w:pPr>
+      <w:r>
+        <w:rPr>
+          <w:i/>
+          <w:iCs/>
+          <w:color w:val="4472C4" w:themeColor="accent1"/>
+        </w:rPr>
+        <w:t>/home/</w:t>
+      </w:r>
+      <w:proofErr w:type="spellStart"/>
+      <w:r>
+        <w:rPr>
+          <w:i/>
+          <w:iCs/>
+          <w:color w:val="4472C4" w:themeColor="accent1"/>
+        </w:rPr>
+        <w:t>lxadmin</w:t>
+      </w:r>
+      <w:proofErr w:type="spellEnd"/>
+      <w:proofErr w:type="gramStart"/>
+      <w:r>
+        <w:rPr>
+          <w:i/>
+          <w:iCs/>
+          <w:color w:val="4472C4" w:themeColor="accent1"/>
+        </w:rPr>
+        <w:t>/.</w:t>
+      </w:r>
+      <w:proofErr w:type="spellStart"/>
+      <w:r>
+        <w:rPr>
+          <w:i/>
+          <w:iCs/>
+          <w:color w:val="4472C4" w:themeColor="accent1"/>
+        </w:rPr>
+        <w:t>cloudflared</w:t>
+      </w:r>
+      <w:proofErr w:type="spellEnd"/>
+      <w:proofErr w:type="gramEnd"/>
+      <w:r>
+        <w:rPr>
+          <w:i/>
+          <w:iCs/>
+          <w:color w:val="4472C4" w:themeColor="accent1"/>
+        </w:rPr>
+        <w:t>/&lt;tunnel-id&gt;.</w:t>
+      </w:r>
+      <w:proofErr w:type="spellStart"/>
+      <w:r>
+        <w:rPr>
+          <w:i/>
+          <w:iCs/>
+          <w:color w:val="4472C4" w:themeColor="accent1"/>
+        </w:rPr>
+        <w:t>json</w:t>
+      </w:r>
+      <w:proofErr w:type="spellEnd"/>
+    </w:p>
+    <w:p/>
+    <w:p>
+      <w:pPr>
+        <w:pStyle w:val="ListParagraph"/>
+        <w:numPr>
+          <w:ilvl w:val="0"/>
+          <w:numId w:val="105"/>
+        </w:numPr>
+      </w:pPr>
+      <w:r>
+        <w:t>Create the Cloudflare config file</w:t>
+      </w:r>
+      <w:r>
+        <w:t>:</w:t>
+      </w:r>
+    </w:p>
+    <w:p>
+      <w:pPr>
+        <w:pStyle w:val="ListParagraph"/>
+        <w:numPr>
+          <w:ilvl w:val="1"/>
+          <w:numId w:val="107"/>
+        </w:numPr>
+      </w:pPr>
+      <w:r>
+        <w:t>nano ~/.</w:t>
+      </w:r>
+      <w:proofErr w:type="spellStart"/>
+      <w:r>
+        <w:t>cloudflared</w:t>
+      </w:r>
+      <w:proofErr w:type="spellEnd"/>
+      <w:r>
+        <w:t>/</w:t>
+      </w:r>
+      <w:proofErr w:type="spellStart"/>
+      <w:r>
+        <w:t>config.yml</w:t>
+      </w:r>
+      <w:proofErr w:type="spellEnd"/>
+    </w:p>
+    <w:p/>
+    <w:p>
+      <w:pPr>
+        <w:ind w:left="720"/>
+      </w:pPr>
+      <w:r>
+        <w:t xml:space="preserve">Add this </w:t>
+      </w:r>
+      <w:r>
+        <w:t>and r</w:t>
+      </w:r>
+      <w:r>
+        <w:t xml:space="preserve">eplace </w:t>
+      </w:r>
+      <w:r>
+        <w:rPr>
+          <w:rStyle w:val="HTMLCode"/>
+          <w:rFonts w:eastAsiaTheme="minorHAnsi"/>
+        </w:rPr>
+        <w:t>&lt;tunnel-id</w:t>
+      </w:r>
+      <w:proofErr w:type="gramStart"/>
+      <w:r>
+        <w:rPr>
+          <w:rStyle w:val="HTMLCode"/>
+          <w:rFonts w:eastAsiaTheme="minorHAnsi"/>
+        </w:rPr>
+        <w:t>&gt;.</w:t>
+      </w:r>
+      <w:proofErr w:type="spellStart"/>
+      <w:r>
+        <w:rPr>
+          <w:rStyle w:val="HTMLCode"/>
+          <w:rFonts w:eastAsiaTheme="minorHAnsi"/>
+        </w:rPr>
+        <w:t>json</w:t>
+      </w:r>
+      <w:proofErr w:type="spellEnd"/>
+      <w:proofErr w:type="gramEnd"/>
+      <w:r>
+        <w:t xml:space="preserve"> with the actual file from step 1.</w:t>
+      </w:r>
+    </w:p>
+    <w:p>
+      <w:pPr>
+        <w:ind w:left="1440"/>
+        <w:rPr>
+          <w:i/>
+          <w:iCs/>
+          <w:color w:val="4472C4" w:themeColor="accent1"/>
+        </w:rPr>
+      </w:pPr>
+      <w:r>
+        <w:rPr>
+          <w:i/>
+          <w:iCs/>
+          <w:color w:val="4472C4" w:themeColor="accent1"/>
+        </w:rPr>
+        <w:t xml:space="preserve">tunnel: </w:t>
+      </w:r>
+      <w:proofErr w:type="spellStart"/>
+      <w:r>
+        <w:rPr>
+          <w:i/>
+          <w:iCs/>
+          <w:color w:val="4472C4" w:themeColor="accent1"/>
+        </w:rPr>
+        <w:t>trendpulse</w:t>
+      </w:r>
+      <w:proofErr w:type="spellEnd"/>
+    </w:p>
+    <w:p>
+      <w:pPr>
+        <w:ind w:left="1440"/>
+        <w:rPr>
+          <w:i/>
+          <w:iCs/>
+          <w:color w:val="4472C4" w:themeColor="accent1"/>
+        </w:rPr>
+      </w:pPr>
+      <w:r>
+        <w:rPr>
+          <w:i/>
+          <w:iCs/>
+          <w:color w:val="4472C4" w:themeColor="accent1"/>
+        </w:rPr>
+        <w:t>credentials-file: /home/</w:t>
+      </w:r>
+      <w:proofErr w:type="spellStart"/>
+      <w:r>
+        <w:rPr>
+          <w:i/>
+          <w:iCs/>
+          <w:color w:val="4472C4" w:themeColor="accent1"/>
+        </w:rPr>
+        <w:t>lxadmin</w:t>
+      </w:r>
+      <w:proofErr w:type="spellEnd"/>
+      <w:proofErr w:type="gramStart"/>
+      <w:r>
+        <w:rPr>
+          <w:i/>
+          <w:iCs/>
+          <w:color w:val="4472C4" w:themeColor="accent1"/>
+        </w:rPr>
+        <w:t>/.</w:t>
+      </w:r>
+      <w:proofErr w:type="spellStart"/>
+      <w:r>
+        <w:rPr>
+          <w:i/>
+          <w:iCs/>
+          <w:color w:val="4472C4" w:themeColor="accent1"/>
+        </w:rPr>
+        <w:t>cloudflared</w:t>
+      </w:r>
+      <w:proofErr w:type="spellEnd"/>
+      <w:proofErr w:type="gramEnd"/>
+      <w:r>
+        <w:rPr>
+          <w:i/>
+          <w:iCs/>
+          <w:color w:val="4472C4" w:themeColor="accent1"/>
+        </w:rPr>
+        <w:t>/&lt;tunnel-id&gt;.</w:t>
+      </w:r>
+      <w:proofErr w:type="spellStart"/>
+      <w:r>
+        <w:rPr>
+          <w:i/>
+          <w:iCs/>
+          <w:color w:val="4472C4" w:themeColor="accent1"/>
+        </w:rPr>
+        <w:t>json</w:t>
+      </w:r>
+      <w:proofErr w:type="spellEnd"/>
+    </w:p>
+    <w:p>
+      <w:pPr>
+        <w:ind w:left="1440"/>
+        <w:rPr>
+          <w:i/>
+          <w:iCs/>
+          <w:color w:val="4472C4" w:themeColor="accent1"/>
+        </w:rPr>
+      </w:pPr>
+    </w:p>
+    <w:p>
+      <w:pPr>
+        <w:ind w:left="1440"/>
+        <w:rPr>
+          <w:i/>
+          <w:iCs/>
+          <w:color w:val="4472C4" w:themeColor="accent1"/>
+        </w:rPr>
+      </w:pPr>
+      <w:r>
+        <w:rPr>
+          <w:i/>
+          <w:iCs/>
+          <w:color w:val="4472C4" w:themeColor="accent1"/>
+        </w:rPr>
+        <w:t>ingress:</w:t>
+      </w:r>
+    </w:p>
+    <w:p>
+      <w:pPr>
+        <w:ind w:left="1440"/>
+        <w:rPr>
+          <w:i/>
+          <w:iCs/>
+          <w:color w:val="4472C4" w:themeColor="accent1"/>
+        </w:rPr>
+      </w:pPr>
+      <w:r>
+        <w:rPr>
+          <w:i/>
+          <w:iCs/>
+          <w:color w:val="4472C4" w:themeColor="accent1"/>
+        </w:rPr>
+        <w:t xml:space="preserve">  - hostname: api.sequencecorp.com</w:t>
+      </w:r>
+    </w:p>
+    <w:p>
+      <w:pPr>
+        <w:ind w:left="1440"/>
+        <w:rPr>
+          <w:i/>
+          <w:iCs/>
+          <w:color w:val="4472C4" w:themeColor="accent1"/>
+        </w:rPr>
+      </w:pPr>
+      <w:r>
+        <w:rPr>
+          <w:i/>
+          <w:iCs/>
+          <w:color w:val="4472C4" w:themeColor="accent1"/>
+        </w:rPr>
+        <w:t xml:space="preserve">    service: http://localhost:8000</w:t>
+      </w:r>
+    </w:p>
+    <w:p>
+      <w:pPr>
+        <w:ind w:left="1440"/>
+        <w:rPr>
+          <w:i/>
+          <w:iCs/>
+          <w:color w:val="4472C4" w:themeColor="accent1"/>
+        </w:rPr>
+      </w:pPr>
+      <w:r>
+        <w:rPr>
+          <w:i/>
+          <w:iCs/>
+          <w:color w:val="4472C4" w:themeColor="accent1"/>
+        </w:rPr>
+        <w:t xml:space="preserve">  - service: http_status:404</w:t>
+      </w:r>
+    </w:p>
+    <w:p>
+      <w:pPr>
+        <w:ind w:left="1440"/>
+      </w:pPr>
+    </w:p>
+    <w:p>
+      <w:pPr>
+        <w:pStyle w:val="ListParagraph"/>
+        <w:numPr>
+          <w:ilvl w:val="0"/>
+          <w:numId w:val="105"/>
+        </w:numPr>
+      </w:pPr>
+      <w:r>
+        <w:t>Connect your domain to the tunnel</w:t>
+      </w:r>
+    </w:p>
+    <w:p>
+      <w:pPr>
+        <w:pStyle w:val="ListParagraph"/>
+        <w:numPr>
+          <w:ilvl w:val="1"/>
+          <w:numId w:val="107"/>
+        </w:numPr>
+      </w:pPr>
+      <w:proofErr w:type="spellStart"/>
+      <w:r>
+        <w:t>cloudflared</w:t>
+      </w:r>
+      <w:proofErr w:type="spellEnd"/>
+      <w:r>
+        <w:t xml:space="preserve"> tunnel route </w:t>
+      </w:r>
+      <w:proofErr w:type="spellStart"/>
+      <w:r>
+        <w:t>dns</w:t>
+      </w:r>
+      <w:proofErr w:type="spellEnd"/>
+      <w:r>
+        <w:t xml:space="preserve"> </w:t>
+      </w:r>
+      <w:proofErr w:type="spellStart"/>
+      <w:r>
+        <w:t>trendpulse</w:t>
+      </w:r>
+      <w:proofErr w:type="spellEnd"/>
+      <w:r>
+        <w:t xml:space="preserve"> </w:t>
+      </w:r>
+      <w:r>
+        <w:t>trendpulse</w:t>
+      </w:r>
+      <w:r>
+        <w:t>api.sequencecorp.com</w:t>
+      </w:r>
+    </w:p>
+    <w:p>
+      <w:pPr>
+        <w:pStyle w:val="ListParagraph"/>
+        <w:ind w:left="1440"/>
+      </w:pPr>
+      <w:r>
+        <w:t>This will automatically create the correct CNAME in your Cloudflare DNS.</w:t>
+      </w:r>
+    </w:p>
+    <w:p>
+      <w:pPr>
+        <w:pStyle w:val="ListParagraph"/>
+        <w:ind w:left="1440"/>
+      </w:pPr>
+    </w:p>
+    <w:p>
+      <w:pPr>
+        <w:pStyle w:val="ListParagraph"/>
+        <w:numPr>
+          <w:ilvl w:val="0"/>
+          <w:numId w:val="105"/>
+        </w:numPr>
+      </w:pPr>
+      <w:r>
+        <w:t>Start the tunnel</w:t>
+      </w:r>
+    </w:p>
+    <w:p>
+      <w:pPr>
+        <w:pStyle w:val="ListParagraph"/>
+        <w:numPr>
+          <w:ilvl w:val="1"/>
+          <w:numId w:val="107"/>
+        </w:numPr>
+      </w:pPr>
+      <w:proofErr w:type="spellStart"/>
+      <w:r>
+        <w:t>cloudflared</w:t>
+      </w:r>
+      <w:proofErr w:type="spellEnd"/>
+      <w:r>
+        <w:t xml:space="preserve"> tunnel run </w:t>
+      </w:r>
+      <w:proofErr w:type="spellStart"/>
+      <w:r>
+        <w:t>trendpulse</w:t>
+      </w:r>
+      <w:r>
+        <w:t>api</w:t>
+      </w:r>
+      <w:proofErr w:type="spellEnd"/>
+    </w:p>
+    <w:p/>
+    <w:p>
+      <w:pPr>
+        <w:pStyle w:val="Heading2"/>
+      </w:pPr>
+      <w:r>
+        <w:t xml:space="preserve">Deploy </w:t>
+      </w:r>
+      <w:proofErr w:type="spellStart"/>
+      <w:r>
+        <w:t>trendpulse</w:t>
+      </w:r>
+      <w:proofErr w:type="spellEnd"/>
+      <w:r>
+        <w:t xml:space="preserve"> Backend Application Server</w:t>
+      </w:r>
+      <w:r>
+        <w:t xml:space="preserve"> as a background service</w:t>
+      </w:r>
+    </w:p>
+    <w:p>
+      <w:pPr>
+        <w:pStyle w:val="ListParagraph"/>
+        <w:numPr>
+          <w:ilvl w:val="0"/>
+          <w:numId w:val="108"/>
+        </w:numPr>
+      </w:pPr>
+      <w:r>
+        <w:t xml:space="preserve">Set up your </w:t>
+      </w:r>
+      <w:proofErr w:type="spellStart"/>
+      <w:r>
+        <w:t>FastAPI</w:t>
+      </w:r>
+      <w:proofErr w:type="spellEnd"/>
+      <w:r>
+        <w:t xml:space="preserve"> app as a </w:t>
+      </w:r>
+      <w:proofErr w:type="spellStart"/>
+      <w:r>
+        <w:t>systemd</w:t>
+      </w:r>
+      <w:proofErr w:type="spellEnd"/>
+      <w:r>
+        <w:t xml:space="preserve"> service</w:t>
+      </w:r>
+    </w:p>
+    <w:p>
+      <w:pPr>
+        <w:ind w:left="720"/>
+      </w:pPr>
+      <w:r>
+        <w:t>Create a service file:</w:t>
+      </w:r>
+    </w:p>
+    <w:p>
+      <w:pPr>
+        <w:pStyle w:val="ListParagraph"/>
+        <w:numPr>
+          <w:ilvl w:val="1"/>
+          <w:numId w:val="107"/>
+        </w:numPr>
+      </w:pPr>
+      <w:proofErr w:type="spellStart"/>
+      <w:r>
+        <w:t>sudo</w:t>
+      </w:r>
+      <w:proofErr w:type="spellEnd"/>
+      <w:r>
+        <w:t xml:space="preserve"> nano /</w:t>
+      </w:r>
+      <w:proofErr w:type="spellStart"/>
+      <w:r>
+        <w:t>etc</w:t>
+      </w:r>
+      <w:proofErr w:type="spellEnd"/>
+      <w:r>
+        <w:t>/</w:t>
+      </w:r>
+      <w:proofErr w:type="spellStart"/>
+      <w:r>
+        <w:t>systemd</w:t>
+      </w:r>
+      <w:proofErr w:type="spellEnd"/>
+      <w:r>
+        <w:t>/system/</w:t>
+      </w:r>
+      <w:proofErr w:type="spellStart"/>
+      <w:r>
+        <w:t>trendpulseapi.service</w:t>
+      </w:r>
+      <w:proofErr w:type="spellEnd"/>
+    </w:p>
+    <w:p/>
+    <w:p>
+      <w:pPr>
+        <w:ind w:left="720"/>
+      </w:pPr>
+      <w:r>
+        <w:t>Paste this (update paths as needed)</w:t>
+      </w:r>
+      <w:r>
+        <w:t>:</w:t>
+      </w:r>
+    </w:p>
+    <w:p>
+      <w:pPr>
+        <w:ind w:left="1440"/>
+        <w:rPr>
+          <w:i/>
+          <w:iCs/>
+          <w:color w:val="4472C4" w:themeColor="accent1"/>
+        </w:rPr>
+      </w:pPr>
+      <w:r>
+        <w:rPr>
+          <w:i/>
+          <w:iCs/>
+          <w:color w:val="4472C4" w:themeColor="accent1"/>
         </w:rPr>
         <w:lastRenderedPageBreak/>
+        <w:t>[Unit]</w:t>
+      </w:r>
+    </w:p>
+    <w:p>
+      <w:pPr>
+        <w:ind w:left="1440"/>
+        <w:rPr>
+          <w:i/>
+          <w:iCs/>
+          <w:color w:val="4472C4" w:themeColor="accent1"/>
+        </w:rPr>
+      </w:pPr>
+      <w:r>
+        <w:rPr>
+          <w:i/>
+          <w:iCs/>
+          <w:color w:val="4472C4" w:themeColor="accent1"/>
+        </w:rPr>
+        <w:t>Description=</w:t>
+      </w:r>
+      <w:proofErr w:type="spellStart"/>
+      <w:r>
+        <w:rPr>
+          <w:i/>
+          <w:iCs/>
+          <w:color w:val="4472C4" w:themeColor="accent1"/>
+        </w:rPr>
         <w:t>TrendPulse</w:t>
       </w:r>
       <w:proofErr w:type="spellEnd"/>
       <w:r>
         <w:rPr>
-          <w:rFonts w:eastAsia="Times New Roman"/>
-        </w:rPr>
-        <w:t xml:space="preserve"> Application</w:t>
-      </w:r>
-    </w:p>
-    <w:p>
-      <w:pPr>
-        <w:pStyle w:val="Heading3"/>
-      </w:pPr>
+          <w:i/>
+          <w:iCs/>
+          <w:color w:val="4472C4" w:themeColor="accent1"/>
+        </w:rPr>
+        <w:t xml:space="preserve"> </w:t>
+      </w:r>
+      <w:proofErr w:type="spellStart"/>
+      <w:r>
+        <w:rPr>
+          <w:i/>
+          <w:iCs/>
+          <w:color w:val="4472C4" w:themeColor="accent1"/>
+        </w:rPr>
+        <w:t>FastAPI</w:t>
+      </w:r>
+      <w:proofErr w:type="spellEnd"/>
+      <w:r>
+        <w:rPr>
+          <w:i/>
+          <w:iCs/>
+          <w:color w:val="4472C4" w:themeColor="accent1"/>
+        </w:rPr>
+        <w:t xml:space="preserve"> Backend</w:t>
+      </w:r>
+    </w:p>
+    <w:p>
+      <w:pPr>
+        <w:ind w:left="1440"/>
+        <w:rPr>
+          <w:i/>
+          <w:iCs/>
+          <w:color w:val="4472C4" w:themeColor="accent1"/>
+        </w:rPr>
+      </w:pPr>
+      <w:r>
+        <w:rPr>
+          <w:i/>
+          <w:iCs/>
+          <w:color w:val="4472C4" w:themeColor="accent1"/>
+        </w:rPr>
+        <w:t>After=</w:t>
+      </w:r>
+      <w:proofErr w:type="spellStart"/>
+      <w:r>
+        <w:rPr>
+          <w:i/>
+          <w:iCs/>
+          <w:color w:val="4472C4" w:themeColor="accent1"/>
+        </w:rPr>
+        <w:t>network.target</w:t>
+      </w:r>
+      <w:proofErr w:type="spellEnd"/>
+    </w:p>
+    <w:p>
+      <w:pPr>
+        <w:ind w:left="1440"/>
+        <w:rPr>
+          <w:i/>
+          <w:iCs/>
+          <w:color w:val="4472C4" w:themeColor="accent1"/>
+        </w:rPr>
+      </w:pPr>
+    </w:p>
+    <w:p>
+      <w:pPr>
+        <w:ind w:left="1440"/>
+        <w:rPr>
+          <w:i/>
+          <w:iCs/>
+          <w:color w:val="4472C4" w:themeColor="accent1"/>
+        </w:rPr>
+      </w:pPr>
+      <w:r>
+        <w:rPr>
+          <w:i/>
+          <w:iCs/>
+          <w:color w:val="4472C4" w:themeColor="accent1"/>
+        </w:rPr>
+        <w:t>[Service]</w:t>
+      </w:r>
+    </w:p>
+    <w:p>
+      <w:pPr>
+        <w:ind w:left="1440"/>
+        <w:rPr>
+          <w:i/>
+          <w:iCs/>
+          <w:color w:val="4472C4" w:themeColor="accent1"/>
+        </w:rPr>
+      </w:pPr>
+      <w:r>
+        <w:rPr>
+          <w:i/>
+          <w:iCs/>
+          <w:color w:val="4472C4" w:themeColor="accent1"/>
+        </w:rPr>
+        <w:t>User=</w:t>
+      </w:r>
+      <w:proofErr w:type="spellStart"/>
+      <w:r>
+        <w:rPr>
+          <w:i/>
+          <w:iCs/>
+          <w:color w:val="4472C4" w:themeColor="accent1"/>
+        </w:rPr>
+        <w:t>lxadmin</w:t>
+      </w:r>
+      <w:proofErr w:type="spellEnd"/>
+    </w:p>
+    <w:p>
+      <w:pPr>
+        <w:ind w:left="1440"/>
+        <w:rPr>
+          <w:i/>
+          <w:iCs/>
+          <w:color w:val="4472C4" w:themeColor="accent1"/>
+        </w:rPr>
+      </w:pPr>
+      <w:proofErr w:type="spellStart"/>
+      <w:r>
+        <w:rPr>
+          <w:i/>
+          <w:iCs/>
+          <w:color w:val="4472C4" w:themeColor="accent1"/>
+        </w:rPr>
+        <w:t>WorkingDirectory</w:t>
+      </w:r>
+      <w:proofErr w:type="spellEnd"/>
+      <w:r>
+        <w:rPr>
+          <w:i/>
+          <w:iCs/>
+          <w:color w:val="4472C4" w:themeColor="accent1"/>
+        </w:rPr>
+        <w:t>=/home/</w:t>
+      </w:r>
+      <w:proofErr w:type="spellStart"/>
+      <w:r>
+        <w:rPr>
+          <w:i/>
+          <w:iCs/>
+          <w:color w:val="4472C4" w:themeColor="accent1"/>
+        </w:rPr>
+        <w:t>lxadmin</w:t>
+      </w:r>
+      <w:proofErr w:type="spellEnd"/>
+      <w:r>
+        <w:rPr>
+          <w:i/>
+          <w:iCs/>
+          <w:color w:val="4472C4" w:themeColor="accent1"/>
+        </w:rPr>
+        <w:t>/Dev/</w:t>
+      </w:r>
+      <w:proofErr w:type="spellStart"/>
+      <w:r>
+        <w:rPr>
+          <w:i/>
+          <w:iCs/>
+          <w:color w:val="4472C4" w:themeColor="accent1"/>
+        </w:rPr>
+        <w:t>trendpulse_backend</w:t>
+      </w:r>
+      <w:proofErr w:type="spellEnd"/>
+    </w:p>
+    <w:p>
+      <w:pPr>
+        <w:ind w:left="1440"/>
+        <w:rPr>
+          <w:i/>
+          <w:iCs/>
+          <w:color w:val="4472C4" w:themeColor="accent1"/>
+        </w:rPr>
+      </w:pPr>
+      <w:proofErr w:type="spellStart"/>
+      <w:r>
+        <w:rPr>
+          <w:i/>
+          <w:iCs/>
+          <w:color w:val="4472C4" w:themeColor="accent1"/>
+        </w:rPr>
+        <w:t>ExecStart</w:t>
+      </w:r>
+      <w:proofErr w:type="spellEnd"/>
+      <w:r>
+        <w:rPr>
+          <w:i/>
+          <w:iCs/>
+          <w:color w:val="4472C4" w:themeColor="accent1"/>
+        </w:rPr>
+        <w:t>=/home/</w:t>
+      </w:r>
+      <w:proofErr w:type="spellStart"/>
+      <w:r>
+        <w:rPr>
+          <w:i/>
+          <w:iCs/>
+          <w:color w:val="4472C4" w:themeColor="accent1"/>
+        </w:rPr>
+        <w:t>lxadmin</w:t>
+      </w:r>
+      <w:proofErr w:type="spellEnd"/>
+      <w:r>
+        <w:rPr>
+          <w:i/>
+          <w:iCs/>
+          <w:color w:val="4472C4" w:themeColor="accent1"/>
+        </w:rPr>
+        <w:t>/Dev/</w:t>
+      </w:r>
+      <w:proofErr w:type="spellStart"/>
+      <w:r>
+        <w:rPr>
+          <w:i/>
+          <w:iCs/>
+          <w:color w:val="4472C4" w:themeColor="accent1"/>
+        </w:rPr>
+        <w:t>trendpulse_backend</w:t>
+      </w:r>
+      <w:proofErr w:type="spellEnd"/>
+      <w:r>
+        <w:rPr>
+          <w:i/>
+          <w:iCs/>
+          <w:color w:val="4472C4" w:themeColor="accent1"/>
+        </w:rPr>
+        <w:t>/</w:t>
+      </w:r>
+      <w:proofErr w:type="spellStart"/>
+      <w:r>
+        <w:rPr>
+          <w:i/>
+          <w:iCs/>
+          <w:color w:val="4472C4" w:themeColor="accent1"/>
+        </w:rPr>
+        <w:t>venv</w:t>
+      </w:r>
+      <w:proofErr w:type="spellEnd"/>
+      <w:r>
+        <w:rPr>
+          <w:i/>
+          <w:iCs/>
+          <w:color w:val="4472C4" w:themeColor="accent1"/>
+        </w:rPr>
+        <w:t>/bin/</w:t>
+      </w:r>
+      <w:proofErr w:type="spellStart"/>
+      <w:r>
+        <w:rPr>
+          <w:i/>
+          <w:iCs/>
+          <w:color w:val="4472C4" w:themeColor="accent1"/>
+        </w:rPr>
+        <w:t>uvicorn</w:t>
+      </w:r>
+      <w:proofErr w:type="spellEnd"/>
+      <w:r>
+        <w:rPr>
+          <w:i/>
+          <w:iCs/>
+          <w:color w:val="4472C4" w:themeColor="accent1"/>
+        </w:rPr>
+        <w:t xml:space="preserve"> </w:t>
+      </w:r>
+      <w:proofErr w:type="spellStart"/>
+      <w:r>
+        <w:rPr>
+          <w:i/>
+          <w:iCs/>
+          <w:color w:val="4472C4" w:themeColor="accent1"/>
+        </w:rPr>
+        <w:t>main:app</w:t>
+      </w:r>
+      <w:proofErr w:type="spellEnd"/>
+      <w:r>
+        <w:rPr>
+          <w:i/>
+          <w:iCs/>
+          <w:color w:val="4472C4" w:themeColor="accent1"/>
+        </w:rPr>
+        <w:t xml:space="preserve"> --host 0.0.0.0 --port 8000</w:t>
+      </w:r>
+    </w:p>
+    <w:p>
+      <w:pPr>
+        <w:ind w:left="1440"/>
+        <w:rPr>
+          <w:i/>
+          <w:iCs/>
+          <w:color w:val="4472C4" w:themeColor="accent1"/>
+        </w:rPr>
+      </w:pPr>
+      <w:r>
+        <w:rPr>
+          <w:i/>
+          <w:iCs/>
+          <w:color w:val="4472C4" w:themeColor="accent1"/>
+        </w:rPr>
+        <w:t>Restart=always</w:t>
+      </w:r>
+    </w:p>
+    <w:p>
+      <w:pPr>
+        <w:ind w:left="1440"/>
+        <w:rPr>
+          <w:i/>
+          <w:iCs/>
+          <w:color w:val="4472C4" w:themeColor="accent1"/>
+        </w:rPr>
+      </w:pPr>
+      <w:proofErr w:type="spellStart"/>
+      <w:r>
+        <w:rPr>
+          <w:i/>
+          <w:iCs/>
+          <w:color w:val="4472C4" w:themeColor="accent1"/>
+        </w:rPr>
+        <w:t>RestartSec</w:t>
+      </w:r>
+      <w:proofErr w:type="spellEnd"/>
+      <w:r>
+        <w:rPr>
+          <w:i/>
+          <w:iCs/>
+          <w:color w:val="4472C4" w:themeColor="accent1"/>
+        </w:rPr>
+        <w:t>=5s</w:t>
+      </w:r>
+    </w:p>
+    <w:p>
+      <w:pPr>
+        <w:ind w:left="1440"/>
+        <w:rPr>
+          <w:i/>
+          <w:iCs/>
+          <w:color w:val="4472C4" w:themeColor="accent1"/>
+        </w:rPr>
+      </w:pPr>
+      <w:r>
+        <w:rPr>
+          <w:i/>
+          <w:iCs/>
+          <w:color w:val="4472C4" w:themeColor="accent1"/>
+        </w:rPr>
+        <w:t>Environment=PYTHONUNBUFFERED=1</w:t>
+      </w:r>
+    </w:p>
+    <w:p>
+      <w:pPr>
+        <w:ind w:left="1440"/>
+        <w:rPr>
+          <w:i/>
+          <w:iCs/>
+          <w:color w:val="4472C4" w:themeColor="accent1"/>
+        </w:rPr>
+      </w:pPr>
+    </w:p>
+    <w:p>
+      <w:pPr>
+        <w:ind w:left="1440"/>
+        <w:rPr>
+          <w:i/>
+          <w:iCs/>
+          <w:color w:val="4472C4" w:themeColor="accent1"/>
+        </w:rPr>
+      </w:pPr>
+      <w:r>
+        <w:rPr>
+          <w:i/>
+          <w:iCs/>
+          <w:color w:val="4472C4" w:themeColor="accent1"/>
+        </w:rPr>
+        <w:t>[Install]</w:t>
+      </w:r>
+    </w:p>
+    <w:p>
+      <w:pPr>
+        <w:ind w:left="1440"/>
+        <w:rPr>
+          <w:i/>
+          <w:iCs/>
+          <w:color w:val="4472C4" w:themeColor="accent1"/>
+        </w:rPr>
+      </w:pPr>
+      <w:proofErr w:type="spellStart"/>
+      <w:r>
+        <w:rPr>
+          <w:i/>
+          <w:iCs/>
+          <w:color w:val="4472C4" w:themeColor="accent1"/>
+        </w:rPr>
+        <w:t>WantedBy</w:t>
+      </w:r>
+      <w:proofErr w:type="spellEnd"/>
+      <w:r>
+        <w:rPr>
+          <w:i/>
+          <w:iCs/>
+          <w:color w:val="4472C4" w:themeColor="accent1"/>
+        </w:rPr>
+        <w:t>=multi-</w:t>
+      </w:r>
+      <w:proofErr w:type="spellStart"/>
+      <w:proofErr w:type="gramStart"/>
+      <w:r>
+        <w:rPr>
+          <w:i/>
+          <w:iCs/>
+          <w:color w:val="4472C4" w:themeColor="accent1"/>
+        </w:rPr>
+        <w:t>user.target</w:t>
+      </w:r>
+      <w:proofErr w:type="spellEnd"/>
+      <w:proofErr w:type="gramEnd"/>
+    </w:p>
+    <w:p/>
+    <w:p>
+      <w:pPr>
+        <w:pStyle w:val="ListParagraph"/>
+        <w:numPr>
+          <w:ilvl w:val="0"/>
+          <w:numId w:val="108"/>
+        </w:numPr>
+      </w:pPr>
+      <w:r>
+        <w:t>Apply &amp; Enable the Service</w:t>
+      </w:r>
+      <w:r>
+        <w:t>. R</w:t>
+      </w:r>
+      <w:r>
+        <w:t xml:space="preserve">uns your </w:t>
+      </w:r>
       <w:r>
         <w:rPr>
           <w:rStyle w:val="Strong"/>
+        </w:rPr>
+        <w:t>backend as a system service</w:t>
+      </w:r>
+      <w:r>
+        <w:t>, auto-starts on boot</w:t>
+      </w:r>
+      <w:r>
+        <w:t>:</w:t>
+      </w:r>
+    </w:p>
+    <w:p>
+      <w:pPr>
+        <w:pStyle w:val="ListParagraph"/>
+        <w:numPr>
+          <w:ilvl w:val="1"/>
+          <w:numId w:val="107"/>
+        </w:numPr>
+      </w:pPr>
+      <w:proofErr w:type="spellStart"/>
+      <w:r>
+        <w:t>sudo</w:t>
+      </w:r>
+      <w:proofErr w:type="spellEnd"/>
+      <w:r>
+        <w:t xml:space="preserve"> </w:t>
+      </w:r>
+      <w:proofErr w:type="spellStart"/>
+      <w:r>
+        <w:t>systemctl</w:t>
+      </w:r>
+      <w:proofErr w:type="spellEnd"/>
+      <w:r>
+        <w:t xml:space="preserve"> daemon-reload</w:t>
+      </w:r>
+    </w:p>
+    <w:p>
+      <w:pPr>
+        <w:pStyle w:val="ListParagraph"/>
+        <w:numPr>
+          <w:ilvl w:val="1"/>
+          <w:numId w:val="107"/>
+        </w:numPr>
+      </w:pPr>
+      <w:proofErr w:type="spellStart"/>
+      <w:r>
+        <w:t>sudo</w:t>
+      </w:r>
+      <w:proofErr w:type="spellEnd"/>
+      <w:r>
+        <w:t xml:space="preserve"> </w:t>
+      </w:r>
+      <w:proofErr w:type="spellStart"/>
+      <w:r>
+        <w:t>systemctl</w:t>
+      </w:r>
+      <w:proofErr w:type="spellEnd"/>
+      <w:r>
+        <w:t xml:space="preserve"> enable </w:t>
+      </w:r>
+      <w:proofErr w:type="spellStart"/>
+      <w:r>
+        <w:t>trendpulseapi</w:t>
+      </w:r>
+      <w:proofErr w:type="spellEnd"/>
+    </w:p>
+    <w:p>
+      <w:pPr>
+        <w:pStyle w:val="ListParagraph"/>
+        <w:numPr>
+          <w:ilvl w:val="1"/>
+          <w:numId w:val="107"/>
+        </w:numPr>
+      </w:pPr>
+      <w:proofErr w:type="spellStart"/>
+      <w:r>
+        <w:t>sudo</w:t>
+      </w:r>
+      <w:proofErr w:type="spellEnd"/>
+      <w:r>
+        <w:t xml:space="preserve"> </w:t>
+      </w:r>
+      <w:proofErr w:type="spellStart"/>
+      <w:r>
+        <w:t>systemctl</w:t>
+      </w:r>
+      <w:proofErr w:type="spellEnd"/>
+      <w:r>
+        <w:t xml:space="preserve"> start </w:t>
+      </w:r>
+      <w:proofErr w:type="spellStart"/>
+      <w:r>
+        <w:t>trendpulseapi</w:t>
+      </w:r>
+      <w:proofErr w:type="spellEnd"/>
+    </w:p>
+    <w:p>
+      <w:pPr>
+        <w:pStyle w:val="ListParagraph"/>
+        <w:ind w:left="1440"/>
+      </w:pPr>
+    </w:p>
+    <w:p>
+      <w:pPr>
+        <w:pStyle w:val="ListParagraph"/>
+        <w:numPr>
+          <w:ilvl w:val="0"/>
+          <w:numId w:val="108"/>
+        </w:numPr>
+      </w:pPr>
+      <w:r>
+        <w:t>Run the Cloudflare tunnel automatically</w:t>
+      </w:r>
+    </w:p>
+    <w:p>
+      <w:pPr>
+        <w:ind w:left="720"/>
+      </w:pPr>
+      <w:r>
+        <w:t xml:space="preserve">Your </w:t>
+      </w:r>
+      <w:proofErr w:type="spellStart"/>
+      <w:r>
+        <w:t>config.yml</w:t>
+      </w:r>
+      <w:proofErr w:type="spellEnd"/>
+      <w:r>
+        <w:t xml:space="preserve"> should be at</w:t>
+      </w:r>
+      <w:r>
+        <w:t xml:space="preserve"> </w:t>
+      </w:r>
+      <w:r>
+        <w:t>~/.</w:t>
+      </w:r>
+      <w:proofErr w:type="spellStart"/>
+      <w:r>
+        <w:t>cloudflared</w:t>
+      </w:r>
+      <w:proofErr w:type="spellEnd"/>
+      <w:r>
+        <w:t>/</w:t>
+      </w:r>
+      <w:proofErr w:type="spellStart"/>
+      <w:r>
+        <w:t>config.yml</w:t>
+      </w:r>
+      <w:proofErr w:type="spellEnd"/>
+    </w:p>
+    <w:p/>
+    <w:p>
+      <w:pPr>
+        <w:pStyle w:val="ListParagraph"/>
+        <w:numPr>
+          <w:ilvl w:val="0"/>
+          <w:numId w:val="108"/>
+        </w:numPr>
+      </w:pPr>
+      <w:r>
+        <w:t xml:space="preserve">create a </w:t>
+      </w:r>
+      <w:proofErr w:type="spellStart"/>
+      <w:r>
+        <w:t>systemd</w:t>
+      </w:r>
+      <w:proofErr w:type="spellEnd"/>
+      <w:r>
+        <w:t xml:space="preserve"> service:</w:t>
+      </w:r>
+    </w:p>
+    <w:p>
+      <w:pPr>
+        <w:pStyle w:val="ListParagraph"/>
+        <w:numPr>
+          <w:ilvl w:val="1"/>
+          <w:numId w:val="107"/>
+        </w:numPr>
+      </w:pPr>
+      <w:proofErr w:type="spellStart"/>
+      <w:r>
+        <w:t>sudo</w:t>
+      </w:r>
+      <w:proofErr w:type="spellEnd"/>
+      <w:r>
+        <w:t xml:space="preserve"> nano /</w:t>
+      </w:r>
+      <w:proofErr w:type="spellStart"/>
+      <w:r>
+        <w:t>etc</w:t>
+      </w:r>
+      <w:proofErr w:type="spellEnd"/>
+      <w:r>
+        <w:t>/</w:t>
+      </w:r>
+      <w:proofErr w:type="spellStart"/>
+      <w:r>
+        <w:t>systemd</w:t>
+      </w:r>
+      <w:proofErr w:type="spellEnd"/>
+      <w:r>
+        <w:t>/system/</w:t>
+      </w:r>
+      <w:proofErr w:type="spellStart"/>
+      <w:r>
+        <w:t>cloudflared-trendpulseapi.service</w:t>
+      </w:r>
+      <w:proofErr w:type="spellEnd"/>
+    </w:p>
+    <w:p>
+      <w:pPr>
+        <w:ind w:left="720"/>
+      </w:pPr>
+    </w:p>
+    <w:p>
+      <w:pPr>
+        <w:ind w:left="720"/>
+      </w:pPr>
+      <w:r>
+        <w:t>Paste:</w:t>
+      </w:r>
+    </w:p>
+    <w:p>
+      <w:pPr>
+        <w:ind w:left="1440"/>
+        <w:rPr>
+          <w:i/>
+          <w:iCs/>
+          <w:color w:val="4472C4" w:themeColor="accent1"/>
+        </w:rPr>
+      </w:pPr>
+      <w:r>
+        <w:br/>
+      </w:r>
+      <w:r>
+        <w:rPr>
+          <w:i/>
+          <w:iCs/>
+          <w:color w:val="4472C4" w:themeColor="accent1"/>
+        </w:rPr>
+        <w:t>[Unit]</w:t>
+      </w:r>
+    </w:p>
+    <w:p>
+      <w:pPr>
+        <w:ind w:left="1440"/>
+        <w:rPr>
+          <w:i/>
+          <w:iCs/>
+          <w:color w:val="4472C4" w:themeColor="accent1"/>
+        </w:rPr>
+      </w:pPr>
+      <w:r>
+        <w:rPr>
+          <w:i/>
+          <w:iCs/>
+          <w:color w:val="4472C4" w:themeColor="accent1"/>
+        </w:rPr>
+        <w:t xml:space="preserve">Description=Cloudflare Tunnel for </w:t>
+      </w:r>
+      <w:proofErr w:type="spellStart"/>
+      <w:r>
+        <w:rPr>
+          <w:i/>
+          <w:iCs/>
+          <w:color w:val="4472C4" w:themeColor="accent1"/>
+        </w:rPr>
+        <w:t>TrendPulse</w:t>
+      </w:r>
+      <w:proofErr w:type="spellEnd"/>
+      <w:r>
+        <w:rPr>
+          <w:i/>
+          <w:iCs/>
+          <w:color w:val="4472C4" w:themeColor="accent1"/>
+        </w:rPr>
+        <w:t xml:space="preserve"> API</w:t>
+      </w:r>
+    </w:p>
+    <w:p>
+      <w:pPr>
+        <w:ind w:left="1440"/>
+        <w:rPr>
+          <w:i/>
+          <w:iCs/>
+          <w:color w:val="4472C4" w:themeColor="accent1"/>
+        </w:rPr>
+      </w:pPr>
+      <w:r>
+        <w:rPr>
+          <w:i/>
+          <w:iCs/>
+          <w:color w:val="4472C4" w:themeColor="accent1"/>
+        </w:rPr>
+        <w:t>After=</w:t>
+      </w:r>
+      <w:proofErr w:type="spellStart"/>
+      <w:r>
+        <w:rPr>
+          <w:i/>
+          <w:iCs/>
+          <w:color w:val="4472C4" w:themeColor="accent1"/>
+        </w:rPr>
+        <w:t>network.target</w:t>
+      </w:r>
+      <w:proofErr w:type="spellEnd"/>
+    </w:p>
+    <w:p>
+      <w:pPr>
+        <w:ind w:left="1440"/>
+        <w:rPr>
+          <w:i/>
+          <w:iCs/>
+          <w:color w:val="4472C4" w:themeColor="accent1"/>
+        </w:rPr>
+      </w:pPr>
+    </w:p>
+    <w:p>
+      <w:pPr>
+        <w:ind w:left="1440"/>
+        <w:rPr>
+          <w:i/>
+          <w:iCs/>
+          <w:color w:val="4472C4" w:themeColor="accent1"/>
+        </w:rPr>
+      </w:pPr>
+      <w:r>
+        <w:rPr>
+          <w:i/>
+          <w:iCs/>
+          <w:color w:val="4472C4" w:themeColor="accent1"/>
+        </w:rPr>
+        <w:t>[Service]</w:t>
+      </w:r>
+    </w:p>
+    <w:p>
+      <w:pPr>
+        <w:ind w:left="1440"/>
+        <w:rPr>
+          <w:i/>
+          <w:iCs/>
+          <w:color w:val="4472C4" w:themeColor="accent1"/>
+        </w:rPr>
+      </w:pPr>
+      <w:r>
+        <w:rPr>
+          <w:i/>
+          <w:iCs/>
+          <w:color w:val="4472C4" w:themeColor="accent1"/>
+        </w:rPr>
+        <w:t>Type=simple</w:t>
+      </w:r>
+    </w:p>
+    <w:p>
+      <w:pPr>
+        <w:ind w:left="1440"/>
+        <w:rPr>
+          <w:i/>
+          <w:iCs/>
+          <w:color w:val="4472C4" w:themeColor="accent1"/>
+        </w:rPr>
+      </w:pPr>
+      <w:proofErr w:type="spellStart"/>
+      <w:r>
+        <w:rPr>
+          <w:i/>
+          <w:iCs/>
+          <w:color w:val="4472C4" w:themeColor="accent1"/>
+        </w:rPr>
+        <w:t>ExecStart</w:t>
+      </w:r>
+      <w:proofErr w:type="spellEnd"/>
+      <w:r>
+        <w:rPr>
+          <w:i/>
+          <w:iCs/>
+          <w:color w:val="4472C4" w:themeColor="accent1"/>
+        </w:rPr>
+        <w:t>=/</w:t>
+      </w:r>
+      <w:proofErr w:type="spellStart"/>
+      <w:r>
+        <w:rPr>
+          <w:i/>
+          <w:iCs/>
+          <w:color w:val="4472C4" w:themeColor="accent1"/>
+        </w:rPr>
+        <w:t>usr</w:t>
+      </w:r>
+      <w:proofErr w:type="spellEnd"/>
+      <w:r>
+        <w:rPr>
+          <w:i/>
+          <w:iCs/>
+          <w:color w:val="4472C4" w:themeColor="accent1"/>
+        </w:rPr>
+        <w:t>/local/bin/</w:t>
+      </w:r>
+      <w:proofErr w:type="spellStart"/>
+      <w:r>
+        <w:rPr>
+          <w:i/>
+          <w:iCs/>
+          <w:color w:val="4472C4" w:themeColor="accent1"/>
+        </w:rPr>
+        <w:t>cloudflared</w:t>
+      </w:r>
+      <w:proofErr w:type="spellEnd"/>
+      <w:r>
+        <w:rPr>
+          <w:i/>
+          <w:iCs/>
+          <w:color w:val="4472C4" w:themeColor="accent1"/>
+        </w:rPr>
+        <w:t xml:space="preserve"> tunnel run </w:t>
+      </w:r>
+      <w:proofErr w:type="spellStart"/>
+      <w:r>
+        <w:rPr>
+          <w:i/>
+          <w:iCs/>
+          <w:color w:val="4472C4" w:themeColor="accent1"/>
+        </w:rPr>
+        <w:t>trendpulseapi</w:t>
+      </w:r>
+      <w:proofErr w:type="spellEnd"/>
+    </w:p>
+    <w:p>
+      <w:pPr>
+        <w:ind w:left="1440"/>
+        <w:rPr>
+          <w:i/>
+          <w:iCs/>
+          <w:color w:val="4472C4" w:themeColor="accent1"/>
+        </w:rPr>
+      </w:pPr>
+      <w:r>
+        <w:rPr>
+          <w:i/>
+          <w:iCs/>
+          <w:color w:val="4472C4" w:themeColor="accent1"/>
+        </w:rPr>
+        <w:t>User=</w:t>
+      </w:r>
+      <w:proofErr w:type="spellStart"/>
+      <w:r>
+        <w:rPr>
+          <w:i/>
+          <w:iCs/>
+          <w:color w:val="4472C4" w:themeColor="accent1"/>
+        </w:rPr>
+        <w:t>lxadmin</w:t>
+      </w:r>
+      <w:proofErr w:type="spellEnd"/>
+    </w:p>
+    <w:p>
+      <w:pPr>
+        <w:ind w:left="1440"/>
+        <w:rPr>
+          <w:i/>
+          <w:iCs/>
+          <w:color w:val="4472C4" w:themeColor="accent1"/>
+        </w:rPr>
+      </w:pPr>
+      <w:r>
+        <w:rPr>
+          <w:i/>
+          <w:iCs/>
+          <w:color w:val="4472C4" w:themeColor="accent1"/>
+        </w:rPr>
+        <w:t>Restart=always</w:t>
+      </w:r>
+    </w:p>
+    <w:p>
+      <w:pPr>
+        <w:ind w:left="1440"/>
+        <w:rPr>
+          <w:i/>
+          <w:iCs/>
+          <w:color w:val="4472C4" w:themeColor="accent1"/>
+        </w:rPr>
+      </w:pPr>
+      <w:proofErr w:type="spellStart"/>
+      <w:r>
+        <w:rPr>
+          <w:i/>
+          <w:iCs/>
+          <w:color w:val="4472C4" w:themeColor="accent1"/>
+        </w:rPr>
+        <w:t>RestartSec</w:t>
+      </w:r>
+      <w:proofErr w:type="spellEnd"/>
+      <w:r>
+        <w:rPr>
+          <w:i/>
+          <w:iCs/>
+          <w:color w:val="4472C4" w:themeColor="accent1"/>
+        </w:rPr>
+        <w:t>=5s</w:t>
+      </w:r>
+    </w:p>
+    <w:p>
+      <w:pPr>
+        <w:ind w:left="1440"/>
+        <w:rPr>
+          <w:i/>
+          <w:iCs/>
+          <w:color w:val="4472C4" w:themeColor="accent1"/>
+        </w:rPr>
+      </w:pPr>
+    </w:p>
+    <w:p>
+      <w:pPr>
+        <w:ind w:left="1440"/>
+        <w:rPr>
+          <w:i/>
+          <w:iCs/>
+          <w:color w:val="4472C4" w:themeColor="accent1"/>
+        </w:rPr>
+      </w:pPr>
+      <w:r>
+        <w:rPr>
+          <w:i/>
+          <w:iCs/>
+          <w:color w:val="4472C4" w:themeColor="accent1"/>
+        </w:rPr>
+        <w:t>[Install]</w:t>
+      </w:r>
+    </w:p>
+    <w:p>
+      <w:pPr>
+        <w:ind w:left="1440"/>
+        <w:rPr>
+          <w:i/>
+          <w:iCs/>
+          <w:color w:val="4472C4" w:themeColor="accent1"/>
+        </w:rPr>
+      </w:pPr>
+      <w:proofErr w:type="spellStart"/>
+      <w:r>
+        <w:rPr>
+          <w:i/>
+          <w:iCs/>
+          <w:color w:val="4472C4" w:themeColor="accent1"/>
+        </w:rPr>
+        <w:t>WantedBy</w:t>
+      </w:r>
+      <w:proofErr w:type="spellEnd"/>
+      <w:r>
+        <w:rPr>
+          <w:i/>
+          <w:iCs/>
+          <w:color w:val="4472C4" w:themeColor="accent1"/>
+        </w:rPr>
+        <w:t>=multi-</w:t>
+      </w:r>
+      <w:proofErr w:type="spellStart"/>
+      <w:proofErr w:type="gramStart"/>
+      <w:r>
+        <w:rPr>
+          <w:i/>
+          <w:iCs/>
+          <w:color w:val="4472C4" w:themeColor="accent1"/>
+        </w:rPr>
+        <w:t>user.target</w:t>
+      </w:r>
+      <w:proofErr w:type="spellEnd"/>
+      <w:proofErr w:type="gramEnd"/>
+    </w:p>
+    <w:p/>
+    <w:p>
+      <w:pPr>
+        <w:pStyle w:val="ListParagraph"/>
+        <w:numPr>
+          <w:ilvl w:val="0"/>
+          <w:numId w:val="108"/>
+        </w:numPr>
+      </w:pPr>
+      <w:r>
+        <w:t>Enable &amp; Start the Tunnel Service.</w:t>
+      </w:r>
+    </w:p>
+    <w:p>
+      <w:pPr>
+        <w:pStyle w:val="ListParagraph"/>
+        <w:numPr>
+          <w:ilvl w:val="1"/>
+          <w:numId w:val="107"/>
+        </w:numPr>
+      </w:pPr>
+      <w:proofErr w:type="spellStart"/>
+      <w:r>
+        <w:lastRenderedPageBreak/>
+        <w:t>sudo</w:t>
+      </w:r>
+      <w:proofErr w:type="spellEnd"/>
+      <w:r>
+        <w:t xml:space="preserve"> </w:t>
+      </w:r>
+      <w:proofErr w:type="spellStart"/>
+      <w:r>
+        <w:t>systemctl</w:t>
+      </w:r>
+      <w:proofErr w:type="spellEnd"/>
+      <w:r>
+        <w:t xml:space="preserve"> daemon-reload</w:t>
+      </w:r>
+    </w:p>
+    <w:p>
+      <w:pPr>
+        <w:pStyle w:val="ListParagraph"/>
+        <w:numPr>
+          <w:ilvl w:val="1"/>
+          <w:numId w:val="107"/>
+        </w:numPr>
+      </w:pPr>
+      <w:proofErr w:type="spellStart"/>
+      <w:r>
+        <w:t>sudo</w:t>
+      </w:r>
+      <w:proofErr w:type="spellEnd"/>
+      <w:r>
+        <w:t xml:space="preserve"> </w:t>
+      </w:r>
+      <w:proofErr w:type="spellStart"/>
+      <w:r>
+        <w:t>systemctl</w:t>
+      </w:r>
+      <w:proofErr w:type="spellEnd"/>
+      <w:r>
+        <w:t xml:space="preserve"> enable </w:t>
+      </w:r>
+      <w:proofErr w:type="spellStart"/>
+      <w:r>
+        <w:t>cloudflared-trendpulseapi</w:t>
+      </w:r>
+      <w:proofErr w:type="spellEnd"/>
+    </w:p>
+    <w:p>
+      <w:pPr>
+        <w:pStyle w:val="ListParagraph"/>
+        <w:numPr>
+          <w:ilvl w:val="1"/>
+          <w:numId w:val="107"/>
+        </w:numPr>
+      </w:pPr>
+      <w:proofErr w:type="spellStart"/>
+      <w:r>
+        <w:t>sudo</w:t>
+      </w:r>
+      <w:proofErr w:type="spellEnd"/>
+      <w:r>
+        <w:t xml:space="preserve"> </w:t>
+      </w:r>
+      <w:proofErr w:type="spellStart"/>
+      <w:r>
+        <w:t>systemctl</w:t>
+      </w:r>
+      <w:proofErr w:type="spellEnd"/>
+      <w:r>
+        <w:t xml:space="preserve"> start </w:t>
+      </w:r>
+      <w:proofErr w:type="spellStart"/>
+      <w:r>
+        <w:t>cloudflared-trendpulseapi</w:t>
+      </w:r>
+      <w:proofErr w:type="spellEnd"/>
+    </w:p>
+    <w:p/>
+    <w:p>
+      <w:pPr>
+        <w:pStyle w:val="ListParagraph"/>
+        <w:numPr>
+          <w:ilvl w:val="0"/>
+          <w:numId w:val="108"/>
+        </w:numPr>
+      </w:pPr>
+      <w:r>
+        <w:t>Confirm</w:t>
+      </w:r>
+    </w:p>
+    <w:p>
+      <w:pPr>
+        <w:pStyle w:val="ListParagraph"/>
+        <w:numPr>
+          <w:ilvl w:val="1"/>
+          <w:numId w:val="107"/>
+        </w:numPr>
+      </w:pPr>
+      <w:proofErr w:type="spellStart"/>
+      <w:r>
+        <w:t>systemctl</w:t>
+      </w:r>
+      <w:proofErr w:type="spellEnd"/>
+      <w:r>
+        <w:t xml:space="preserve"> status </w:t>
+      </w:r>
+      <w:proofErr w:type="spellStart"/>
+      <w:r>
+        <w:t>trendpulse</w:t>
+      </w:r>
+      <w:proofErr w:type="spellEnd"/>
+      <w:r>
+        <w:t>-backend</w:t>
+      </w:r>
+    </w:p>
+    <w:p>
+      <w:pPr>
+        <w:pStyle w:val="ListParagraph"/>
+        <w:numPr>
+          <w:ilvl w:val="1"/>
+          <w:numId w:val="107"/>
+        </w:numPr>
+      </w:pPr>
+      <w:proofErr w:type="spellStart"/>
+      <w:r>
+        <w:t>systemctl</w:t>
+      </w:r>
+      <w:proofErr w:type="spellEnd"/>
+      <w:r>
+        <w:t xml:space="preserve"> status </w:t>
+      </w:r>
+      <w:proofErr w:type="spellStart"/>
+      <w:r>
+        <w:t>cloudflared</w:t>
+      </w:r>
+      <w:proofErr w:type="spellEnd"/>
+    </w:p>
+    <w:p/>
+    <w:p/>
+    <w:p>
+      <w:pPr>
+        <w:pStyle w:val="Heading1"/>
+      </w:pPr>
+      <w:r>
+        <w:t>Subsequent executes after changes to the application</w:t>
+      </w:r>
+    </w:p>
+    <w:p>
+      <w:r>
+        <w:t xml:space="preserve">If you </w:t>
+      </w:r>
+      <w:r>
+        <w:rPr>
+          <w:rStyle w:val="Strong"/>
+        </w:rPr>
+        <w:t xml:space="preserve">edit </w:t>
+      </w:r>
+      <w:proofErr w:type="gramStart"/>
+      <w:r>
+        <w:rPr>
+          <w:rStyle w:val="Strong"/>
+        </w:rPr>
+        <w:t xml:space="preserve">a </w:t>
+      </w:r>
+      <w:r>
+        <w:rPr>
+          <w:rStyle w:val="HTMLCode"/>
+          <w:rFonts w:eastAsiaTheme="minorHAnsi"/>
           <w:b/>
           <w:bCs/>
         </w:rPr>
-        <w:t>Phase 1: Backend Enhancements (</w:t>
-      </w:r>
+        <w:t>.service</w:t>
+      </w:r>
+      <w:proofErr w:type="gramEnd"/>
+      <w:r>
+        <w:rPr>
+          <w:rStyle w:val="Strong"/>
+        </w:rPr>
+        <w:t xml:space="preserve"> file</w:t>
+      </w:r>
+      <w:r>
+        <w:t>, these two are enough:</w:t>
+      </w:r>
+    </w:p>
+    <w:p>
+      <w:pPr>
+        <w:pStyle w:val="ListParagraph"/>
+        <w:numPr>
+          <w:ilvl w:val="1"/>
+          <w:numId w:val="107"/>
+        </w:numPr>
+      </w:pPr>
       <w:proofErr w:type="spellStart"/>
       <w:r>
-        <w:rPr>
-          <w:rStyle w:val="Strong"/>
-          <w:b/>
-          <w:bCs/>
-        </w:rPr>
-        <w:t>FastAPI</w:t>
+        <w:t>sudo</w:t>
       </w:r>
       <w:proofErr w:type="spellEnd"/>
       <w:r>
-        <w:rPr>
-          <w:rStyle w:val="Strong"/>
-          <w:b/>
-          <w:bCs/>
-        </w:rPr>
-        <w:t>)</w:t>
-      </w:r>
-    </w:p>
-    <w:p>
-      <w:pPr>
-        <w:pStyle w:val="NormalWeb"/>
-        <w:numPr>
-          <w:ilvl w:val="0"/>
-          <w:numId w:val="63"/>
-        </w:numPr>
-      </w:pPr>
-      <w:r>
-        <w:rPr>
-          <w:rStyle w:val="Strong"/>
-        </w:rPr>
-        <w:t>Refactor API Endpoints</w:t>
-      </w:r>
-    </w:p>
-    <w:p>
-      <w:pPr>
-        <w:pStyle w:val="NormalWeb"/>
+        <w:t xml:space="preserve"> </w:t>
+      </w:r>
+      <w:proofErr w:type="spellStart"/>
+      <w:r>
+        <w:t>systemctl</w:t>
+      </w:r>
+      <w:proofErr w:type="spellEnd"/>
+      <w:r>
+        <w:t xml:space="preserve"> daemon-reload   # Reload service definitions (after edit or creation)</w:t>
+      </w:r>
+    </w:p>
+    <w:p>
+      <w:pPr>
+        <w:pStyle w:val="ListParagraph"/>
         <w:numPr>
           <w:ilvl w:val="1"/>
-          <w:numId w:val="63"/>
-        </w:numPr>
-      </w:pPr>
-      <w:r>
-        <w:t>Improve structure and consistency</w:t>
-      </w:r>
-    </w:p>
-    <w:p>
-      <w:pPr>
-        <w:pStyle w:val="NormalWeb"/>
-        <w:numPr>
-          <w:ilvl w:val="1"/>
-          <w:numId w:val="63"/>
-        </w:numPr>
-      </w:pPr>
-      <w:r>
-        <w:t>Standardize response formats</w:t>
-      </w:r>
-    </w:p>
-    <w:p>
-      <w:pPr>
-        <w:pStyle w:val="NormalWeb"/>
-        <w:numPr>
-          <w:ilvl w:val="0"/>
-          <w:numId w:val="63"/>
-        </w:numPr>
-      </w:pPr>
-      <w:r>
-        <w:rPr>
-          <w:rStyle w:val="Strong"/>
-        </w:rPr>
-        <w:t>Enhance Error Handling &amp; Validation</w:t>
-      </w:r>
-    </w:p>
-    <w:p>
-      <w:pPr>
-        <w:pStyle w:val="NormalWeb"/>
-        <w:numPr>
-          <w:ilvl w:val="1"/>
-          <w:numId w:val="63"/>
-        </w:numPr>
-      </w:pPr>
-      <w:r>
-        <w:t>Implement robust input validation</w:t>
-      </w:r>
-    </w:p>
-    <w:p>
-      <w:pPr>
-        <w:pStyle w:val="NormalWeb"/>
-        <w:numPr>
-          <w:ilvl w:val="1"/>
-          <w:numId w:val="63"/>
-        </w:numPr>
-      </w:pPr>
-      <w:r>
-        <w:t>Improve logging and exception handling</w:t>
-      </w:r>
-    </w:p>
-    <w:p>
-      <w:pPr>
-        <w:pStyle w:val="NormalWeb"/>
-        <w:numPr>
-          <w:ilvl w:val="0"/>
-          <w:numId w:val="63"/>
-        </w:numPr>
-      </w:pPr>
-      <w:r>
-        <w:rPr>
-          <w:rStyle w:val="Strong"/>
-        </w:rPr>
-        <w:t>Optimize Data Processing</w:t>
-      </w:r>
-    </w:p>
-    <w:p>
-      <w:pPr>
-        <w:pStyle w:val="NormalWeb"/>
-        <w:numPr>
-          <w:ilvl w:val="1"/>
-          <w:numId w:val="63"/>
-        </w:numPr>
-      </w:pPr>
-      <w:r>
-        <w:t>Improve efficiency in RSI calculation</w:t>
-      </w:r>
-    </w:p>
-    <w:p>
-      <w:pPr>
-        <w:pStyle w:val="NormalWeb"/>
-        <w:numPr>
-          <w:ilvl w:val="1"/>
-          <w:numId w:val="63"/>
-        </w:numPr>
-      </w:pPr>
-      <w:r>
-        <w:t>Introduce caching mechanisms for frequent data queries</w:t>
-      </w:r>
-    </w:p>
-    <w:p>
-      <w:pPr>
-        <w:pStyle w:val="Heading3"/>
-      </w:pPr>
-      <w:r>
-        <w:rPr>
-          <w:rStyle w:val="Strong"/>
-          <w:b/>
-          <w:bCs/>
-        </w:rPr>
-        <w:t>Phase 2: Trading Signals &amp; Strategy Improvement</w:t>
-      </w:r>
-    </w:p>
-    <w:p>
-      <w:pPr>
-        <w:pStyle w:val="NormalWeb"/>
-        <w:numPr>
-          <w:ilvl w:val="0"/>
-          <w:numId w:val="64"/>
-        </w:numPr>
-      </w:pPr>
-      <w:r>
-        <w:rPr>
-          <w:rStyle w:val="Strong"/>
-        </w:rPr>
-        <w:t>Enhance RSI-based Trading Signals</w:t>
-      </w:r>
-    </w:p>
-    <w:p>
-      <w:pPr>
-        <w:pStyle w:val="NormalWeb"/>
-        <w:numPr>
-          <w:ilvl w:val="1"/>
-          <w:numId w:val="64"/>
-        </w:numPr>
-      </w:pPr>
-      <w:r>
-        <w:t>Fine-tune threshold levels for better accuracy</w:t>
-      </w:r>
-    </w:p>
-    <w:p>
-      <w:pPr>
-        <w:pStyle w:val="NormalWeb"/>
-        <w:numPr>
-          <w:ilvl w:val="1"/>
-          <w:numId w:val="64"/>
-        </w:numPr>
-      </w:pPr>
-      <w:r>
-        <w:t>Add smoothing techniques to reduce noise</w:t>
-      </w:r>
-    </w:p>
-    <w:p>
-      <w:pPr>
-        <w:pStyle w:val="NormalWeb"/>
-        <w:numPr>
-          <w:ilvl w:val="0"/>
-          <w:numId w:val="64"/>
-        </w:numPr>
-      </w:pPr>
-      <w:r>
-        <w:rPr>
-          <w:rStyle w:val="Strong"/>
-        </w:rPr>
-        <w:t>Introduce Additional Indicators</w:t>
-      </w:r>
-    </w:p>
-    <w:p>
-      <w:pPr>
-        <w:pStyle w:val="NormalWeb"/>
-        <w:numPr>
-          <w:ilvl w:val="1"/>
-          <w:numId w:val="64"/>
-        </w:numPr>
-      </w:pPr>
-      <w:r>
-        <w:t>Moving Averages (SMA/EMA)</w:t>
-      </w:r>
-    </w:p>
-    <w:p>
-      <w:pPr>
-        <w:pStyle w:val="NormalWeb"/>
-        <w:numPr>
-          <w:ilvl w:val="1"/>
-          <w:numId w:val="64"/>
-        </w:numPr>
-      </w:pPr>
-      <w:r>
-        <w:t>MACD (Moving Average Convergence Divergence)</w:t>
-      </w:r>
-    </w:p>
-    <w:p>
-      <w:pPr>
-        <w:pStyle w:val="NormalWeb"/>
-        <w:numPr>
-          <w:ilvl w:val="0"/>
-          <w:numId w:val="64"/>
+          <w:numId w:val="107"/>
         </w:numPr>
       </w:pPr>
       <w:proofErr w:type="spellStart"/>
       <w:r>
-        <w:rPr>
-          <w:rStyle w:val="Strong"/>
-        </w:rPr>
-        <w:t>Backtesting</w:t>
+        <w:t>sudo</w:t>
       </w:r>
       <w:proofErr w:type="spellEnd"/>
       <w:r>
-        <w:rPr>
-          <w:rStyle w:val="Strong"/>
-        </w:rPr>
-        <w:t xml:space="preserve"> &amp; Simulation</w:t>
-      </w:r>
-    </w:p>
-    <w:p>
-      <w:pPr>
-        <w:pStyle w:val="NormalWeb"/>
-        <w:numPr>
-          <w:ilvl w:val="1"/>
-          <w:numId w:val="64"/>
-        </w:numPr>
-      </w:pPr>
-      <w:r>
-        <w:t>Develop a module to test trading strategies on historical data</w:t>
-      </w:r>
-    </w:p>
-    <w:p>
-      <w:pPr>
-        <w:pStyle w:val="NormalWeb"/>
-        <w:numPr>
-          <w:ilvl w:val="1"/>
-          <w:numId w:val="64"/>
-        </w:numPr>
-      </w:pPr>
-      <w:r>
-        <w:t>Compare results of different strategies</w:t>
-      </w:r>
-    </w:p>
-    <w:p>
-      <w:pPr>
-        <w:pStyle w:val="Heading3"/>
-      </w:pPr>
-      <w:r>
-        <w:rPr>
-          <w:rStyle w:val="Strong"/>
-          <w:b/>
-          <w:bCs/>
-        </w:rPr>
-        <w:t>Phase 3: Frontend Development (React)</w:t>
-      </w:r>
-    </w:p>
-    <w:p>
-      <w:pPr>
-        <w:pStyle w:val="NormalWeb"/>
-        <w:numPr>
-          <w:ilvl w:val="0"/>
-          <w:numId w:val="65"/>
-        </w:numPr>
-      </w:pPr>
-      <w:r>
-        <w:rPr>
-          <w:rStyle w:val="Strong"/>
-        </w:rPr>
-        <w:t>Build Initial UI Components</w:t>
-      </w:r>
-    </w:p>
-    <w:p>
-      <w:pPr>
-        <w:pStyle w:val="NormalWeb"/>
-        <w:numPr>
-          <w:ilvl w:val="1"/>
-          <w:numId w:val="65"/>
-        </w:numPr>
-      </w:pPr>
-      <w:r>
-        <w:t>Implement a dashboard for visualizing RSI trends</w:t>
-      </w:r>
-    </w:p>
-    <w:p>
-      <w:pPr>
-        <w:pStyle w:val="NormalWeb"/>
-        <w:numPr>
-          <w:ilvl w:val="1"/>
-          <w:numId w:val="65"/>
-        </w:numPr>
-      </w:pPr>
-      <w:r>
-        <w:t>Add tables for displaying stock data</w:t>
-      </w:r>
-    </w:p>
-    <w:p>
-      <w:pPr>
-        <w:pStyle w:val="NormalWeb"/>
-        <w:numPr>
-          <w:ilvl w:val="0"/>
-          <w:numId w:val="65"/>
-        </w:numPr>
-      </w:pPr>
-      <w:r>
-        <w:rPr>
-          <w:rStyle w:val="Strong"/>
-        </w:rPr>
-        <w:t>Enhance User Experience</w:t>
-      </w:r>
-    </w:p>
-    <w:p>
-      <w:pPr>
-        <w:pStyle w:val="NormalWeb"/>
-        <w:numPr>
-          <w:ilvl w:val="1"/>
-          <w:numId w:val="65"/>
-        </w:numPr>
-      </w:pPr>
-      <w:r>
-        <w:t>Add interactivity (hover effects, filters, and sorting)</w:t>
-      </w:r>
-    </w:p>
-    <w:p>
-      <w:pPr>
-        <w:pStyle w:val="NormalWeb"/>
-        <w:numPr>
-          <w:ilvl w:val="1"/>
-          <w:numId w:val="65"/>
-        </w:numPr>
-      </w:pPr>
-      <w:r>
-        <w:t>Implement dark mode</w:t>
-      </w:r>
-    </w:p>
-    <w:p>
-      <w:pPr>
-        <w:pStyle w:val="NormalWeb"/>
-        <w:numPr>
-          <w:ilvl w:val="0"/>
-          <w:numId w:val="65"/>
-        </w:numPr>
-      </w:pPr>
-      <w:r>
-        <w:rPr>
-          <w:rStyle w:val="Strong"/>
-        </w:rPr>
-        <w:t>API Integration</w:t>
-      </w:r>
-    </w:p>
-    <w:p>
-      <w:pPr>
-        <w:pStyle w:val="NormalWeb"/>
-        <w:numPr>
-          <w:ilvl w:val="1"/>
-          <w:numId w:val="65"/>
-        </w:numPr>
-      </w:pPr>
-      <w:r>
-        <w:t xml:space="preserve">Connect frontend to </w:t>
+        <w:t xml:space="preserve"> </w:t>
       </w:r>
       <w:proofErr w:type="spellStart"/>
       <w:r>
-        <w:t>FastAPI</w:t>
+        <w:t>systemctl</w:t>
       </w:r>
       <w:proofErr w:type="spellEnd"/>
       <w:r>
-        <w:t xml:space="preserve"> backend</w:t>
-      </w:r>
-    </w:p>
-    <w:p>
-      <w:pPr>
-        <w:pStyle w:val="NormalWeb"/>
-        <w:numPr>
-          <w:ilvl w:val="1"/>
-          <w:numId w:val="65"/>
-        </w:numPr>
-      </w:pPr>
-      <w:r>
-        <w:t>Ensure real-time data updates</w:t>
-      </w:r>
-    </w:p>
-    <w:p>
-      <w:pPr>
-        <w:pStyle w:val="Heading3"/>
-      </w:pPr>
-      <w:r>
-        <w:rPr>
-          <w:rStyle w:val="Strong"/>
-          <w:b/>
-          <w:bCs/>
-        </w:rPr>
-        <w:t>Phase 4: Deployment &amp; Expansion</w:t>
-      </w:r>
-    </w:p>
-    <w:p>
-      <w:pPr>
-        <w:pStyle w:val="NormalWeb"/>
-        <w:numPr>
-          <w:ilvl w:val="0"/>
-          <w:numId w:val="66"/>
-        </w:numPr>
-      </w:pPr>
-      <w:r>
-        <w:rPr>
-          <w:rStyle w:val="Strong"/>
-        </w:rPr>
-        <w:t>Deploy Backend on Server</w:t>
-      </w:r>
-    </w:p>
-    <w:p>
-      <w:pPr>
-        <w:pStyle w:val="NormalWeb"/>
-        <w:numPr>
-          <w:ilvl w:val="1"/>
-          <w:numId w:val="66"/>
-        </w:numPr>
-      </w:pPr>
-      <w:r>
-        <w:t>Choose a hosting solution (local or cloud)</w:t>
-      </w:r>
-    </w:p>
-    <w:p>
-      <w:pPr>
-        <w:pStyle w:val="NormalWeb"/>
-        <w:numPr>
-          <w:ilvl w:val="1"/>
-          <w:numId w:val="66"/>
-        </w:numPr>
-      </w:pPr>
-      <w:r>
-        <w:t>Set up environment variables and security configurations</w:t>
-      </w:r>
-    </w:p>
-    <w:p>
-      <w:pPr>
-        <w:pStyle w:val="NormalWeb"/>
-        <w:numPr>
-          <w:ilvl w:val="0"/>
-          <w:numId w:val="66"/>
-        </w:numPr>
-      </w:pPr>
-      <w:r>
-        <w:rPr>
-          <w:rStyle w:val="Strong"/>
-        </w:rPr>
-        <w:t>Deploy Frontend</w:t>
-      </w:r>
-    </w:p>
-    <w:p>
-      <w:pPr>
-        <w:pStyle w:val="NormalWeb"/>
-        <w:numPr>
-          <w:ilvl w:val="1"/>
-          <w:numId w:val="66"/>
-        </w:numPr>
-      </w:pPr>
-      <w:r>
-        <w:lastRenderedPageBreak/>
-        <w:t xml:space="preserve">Use a platform like </w:t>
+        <w:t xml:space="preserve"> restart </w:t>
       </w:r>
       <w:proofErr w:type="spellStart"/>
-      <w:r>
-        <w:t>Vercel</w:t>
+      <w:proofErr w:type="gramStart"/>
+      <w:r>
+        <w:t>trendpulseapi.service</w:t>
       </w:r>
       <w:proofErr w:type="spellEnd"/>
-      <w:r>
-        <w:t xml:space="preserve"> or Netlify</w:t>
-      </w:r>
-    </w:p>
-    <w:p>
-      <w:pPr>
-        <w:pStyle w:val="NormalWeb"/>
-        <w:numPr>
-          <w:ilvl w:val="1"/>
-          <w:numId w:val="66"/>
-        </w:numPr>
-      </w:pPr>
-      <w:r>
-        <w:t>Optimize for performance</w:t>
-      </w:r>
-    </w:p>
-    <w:p>
-      <w:pPr>
-        <w:pStyle w:val="NormalWeb"/>
-        <w:numPr>
-          <w:ilvl w:val="0"/>
-          <w:numId w:val="66"/>
-        </w:numPr>
-      </w:pPr>
-      <w:r>
-        <w:rPr>
-          <w:rStyle w:val="Strong"/>
-        </w:rPr>
-        <w:t>Future Expansion</w:t>
-      </w:r>
-    </w:p>
-    <w:p>
-      <w:pPr>
-        <w:pStyle w:val="NormalWeb"/>
-        <w:numPr>
-          <w:ilvl w:val="1"/>
-          <w:numId w:val="66"/>
-        </w:numPr>
-      </w:pPr>
-      <w:r>
-        <w:t>Mobile App (React Native)</w:t>
-      </w:r>
-    </w:p>
-    <w:p>
-      <w:pPr>
-        <w:pStyle w:val="NormalWeb"/>
-        <w:numPr>
-          <w:ilvl w:val="1"/>
-          <w:numId w:val="66"/>
-        </w:numPr>
-      </w:pPr>
-      <w:r>
-        <w:t>AI-enhanced predictions</w:t>
-      </w:r>
-    </w:p>
-    <w:p>
-      <w:pPr>
-        <w:pStyle w:val="Heading1"/>
-        <w:rPr>
-          <w:rFonts w:eastAsia="Times New Roman"/>
-        </w:rPr>
-      </w:pPr>
-    </w:p>
-    <w:p>
-      <w:pPr>
-        <w:spacing w:before="100" w:beforeAutospacing="1" w:after="100" w:afterAutospacing="1"/>
-        <w:ind w:left="720"/>
-        <w:rPr>
-          <w:rStyle w:val="Strong"/>
-          <w:rFonts w:ascii="Times New Roman" w:eastAsia="Times New Roman" w:hAnsi="Times New Roman" w:cs="Times New Roman"/>
-          <w:b w:val="0"/>
-          <w:bCs w:val="0"/>
-          <w:kern w:val="0"/>
-          <w14:ligatures w14:val="none"/>
-        </w:rPr>
-      </w:pPr>
+      <w:proofErr w:type="gramEnd"/>
+      <w:r>
+        <w:t xml:space="preserve">  # Restart your app</w:t>
+      </w:r>
     </w:p>
     <w:sectPr>
       <w:pgSz w:w="12240" w:h="15840"/>
@@ -11863,6 +13324,92 @@
     </w:lvl>
   </w:abstractNum>
   <w:abstractNum w:abstractNumId="14" w15:restartNumberingAfterBreak="0">
+    <w:nsid w:val="0A6E51B8"/>
+    <w:multiLevelType w:val="hybridMultilevel"/>
+    <w:tmpl w:val="1E621A80"/>
+    <w:lvl w:ilvl="0" w:tplc="0409000F">
+      <w:start w:val="1"/>
+      <w:numFmt w:val="decimal"/>
+      <w:lvlText w:val="%1."/>
+      <w:lvlJc w:val="left"/>
+      <w:pPr>
+        <w:ind w:left="720" w:hanging="360"/>
+      </w:pPr>
+    </w:lvl>
+    <w:lvl w:ilvl="1" w:tplc="04090019">
+      <w:start w:val="1"/>
+      <w:numFmt w:val="lowerLetter"/>
+      <w:lvlText w:val="%2."/>
+      <w:lvlJc w:val="left"/>
+      <w:pPr>
+        <w:ind w:left="1440" w:hanging="360"/>
+      </w:pPr>
+    </w:lvl>
+    <w:lvl w:ilvl="2" w:tplc="0409001B" w:tentative="1">
+      <w:start w:val="1"/>
+      <w:numFmt w:val="lowerRoman"/>
+      <w:lvlText w:val="%3."/>
+      <w:lvlJc w:val="right"/>
+      <w:pPr>
+        <w:ind w:left="2160" w:hanging="180"/>
+      </w:pPr>
+    </w:lvl>
+    <w:lvl w:ilvl="3" w:tplc="0409000F" w:tentative="1">
+      <w:start w:val="1"/>
+      <w:numFmt w:val="decimal"/>
+      <w:lvlText w:val="%4."/>
+      <w:lvlJc w:val="left"/>
+      <w:pPr>
+        <w:ind w:left="2880" w:hanging="360"/>
+      </w:pPr>
+    </w:lvl>
+    <w:lvl w:ilvl="4" w:tplc="04090019" w:tentative="1">
+      <w:start w:val="1"/>
+      <w:numFmt w:val="lowerLetter"/>
+      <w:lvlText w:val="%5."/>
+      <w:lvlJc w:val="left"/>
+      <w:pPr>
+        <w:ind w:left="3600" w:hanging="360"/>
+      </w:pPr>
+    </w:lvl>
+    <w:lvl w:ilvl="5" w:tplc="0409001B" w:tentative="1">
+      <w:start w:val="1"/>
+      <w:numFmt w:val="lowerRoman"/>
+      <w:lvlText w:val="%6."/>
+      <w:lvlJc w:val="right"/>
+      <w:pPr>
+        <w:ind w:left="4320" w:hanging="180"/>
+      </w:pPr>
+    </w:lvl>
+    <w:lvl w:ilvl="6" w:tplc="0409000F" w:tentative="1">
+      <w:start w:val="1"/>
+      <w:numFmt w:val="decimal"/>
+      <w:lvlText w:val="%7."/>
+      <w:lvlJc w:val="left"/>
+      <w:pPr>
+        <w:ind w:left="5040" w:hanging="360"/>
+      </w:pPr>
+    </w:lvl>
+    <w:lvl w:ilvl="7" w:tplc="04090019" w:tentative="1">
+      <w:start w:val="1"/>
+      <w:numFmt w:val="lowerLetter"/>
+      <w:lvlText w:val="%8."/>
+      <w:lvlJc w:val="left"/>
+      <w:pPr>
+        <w:ind w:left="5760" w:hanging="360"/>
+      </w:pPr>
+    </w:lvl>
+    <w:lvl w:ilvl="8" w:tplc="0409001B" w:tentative="1">
+      <w:start w:val="1"/>
+      <w:numFmt w:val="lowerRoman"/>
+      <w:lvlText w:val="%9."/>
+      <w:lvlJc w:val="right"/>
+      <w:pPr>
+        <w:ind w:left="6480" w:hanging="180"/>
+      </w:pPr>
+    </w:lvl>
+  </w:abstractNum>
+  <w:abstractNum w:abstractNumId="15" w15:restartNumberingAfterBreak="0">
     <w:nsid w:val="0B7716EB"/>
     <w:multiLevelType w:val="multilevel"/>
     <w:tmpl w:val="AAA2B128"/>
@@ -12011,7 +13558,7 @@
       </w:rPr>
     </w:lvl>
   </w:abstractNum>
-  <w:abstractNum w:abstractNumId="15" w15:restartNumberingAfterBreak="0">
+  <w:abstractNum w:abstractNumId="16" w15:restartNumberingAfterBreak="0">
     <w:nsid w:val="0C22363F"/>
     <w:multiLevelType w:val="multilevel"/>
     <w:tmpl w:val="AAA2B128"/>
@@ -12160,7 +13707,7 @@
       </w:rPr>
     </w:lvl>
   </w:abstractNum>
-  <w:abstractNum w:abstractNumId="16" w15:restartNumberingAfterBreak="0">
+  <w:abstractNum w:abstractNumId="17" w15:restartNumberingAfterBreak="0">
     <w:nsid w:val="0C802999"/>
     <w:multiLevelType w:val="multilevel"/>
     <w:tmpl w:val="AAA2B128"/>
@@ -12309,7 +13856,7 @@
       </w:rPr>
     </w:lvl>
   </w:abstractNum>
-  <w:abstractNum w:abstractNumId="17" w15:restartNumberingAfterBreak="0">
+  <w:abstractNum w:abstractNumId="18" w15:restartNumberingAfterBreak="0">
     <w:nsid w:val="0EA205B0"/>
     <w:multiLevelType w:val="multilevel"/>
     <w:tmpl w:val="DDE656BC"/>
@@ -12458,7 +14005,7 @@
       </w:rPr>
     </w:lvl>
   </w:abstractNum>
-  <w:abstractNum w:abstractNumId="18" w15:restartNumberingAfterBreak="0">
+  <w:abstractNum w:abstractNumId="19" w15:restartNumberingAfterBreak="0">
     <w:nsid w:val="0FCF235B"/>
     <w:multiLevelType w:val="hybridMultilevel"/>
     <w:tmpl w:val="2932AFB2"/>
@@ -12571,7 +14118,7 @@
       </w:rPr>
     </w:lvl>
   </w:abstractNum>
-  <w:abstractNum w:abstractNumId="19" w15:restartNumberingAfterBreak="0">
+  <w:abstractNum w:abstractNumId="20" w15:restartNumberingAfterBreak="0">
     <w:nsid w:val="101A6FD6"/>
     <w:multiLevelType w:val="hybridMultilevel"/>
     <w:tmpl w:val="0122BE5A"/>
@@ -12684,7 +14231,7 @@
       </w:rPr>
     </w:lvl>
   </w:abstractNum>
-  <w:abstractNum w:abstractNumId="20" w15:restartNumberingAfterBreak="0">
+  <w:abstractNum w:abstractNumId="21" w15:restartNumberingAfterBreak="0">
     <w:nsid w:val="1173190D"/>
     <w:multiLevelType w:val="hybridMultilevel"/>
     <w:tmpl w:val="E092BD96"/>
@@ -12797,7 +14344,7 @@
       </w:rPr>
     </w:lvl>
   </w:abstractNum>
-  <w:abstractNum w:abstractNumId="21" w15:restartNumberingAfterBreak="0">
+  <w:abstractNum w:abstractNumId="22" w15:restartNumberingAfterBreak="0">
     <w:nsid w:val="127F3890"/>
     <w:multiLevelType w:val="hybridMultilevel"/>
     <w:tmpl w:val="73FC291A"/>
@@ -12910,7 +14457,7 @@
       </w:rPr>
     </w:lvl>
   </w:abstractNum>
-  <w:abstractNum w:abstractNumId="22" w15:restartNumberingAfterBreak="0">
+  <w:abstractNum w:abstractNumId="23" w15:restartNumberingAfterBreak="0">
     <w:nsid w:val="12CC5673"/>
     <w:multiLevelType w:val="multilevel"/>
     <w:tmpl w:val="62942310"/>
@@ -13059,7 +14606,7 @@
       </w:rPr>
     </w:lvl>
   </w:abstractNum>
-  <w:abstractNum w:abstractNumId="23" w15:restartNumberingAfterBreak="0">
+  <w:abstractNum w:abstractNumId="24" w15:restartNumberingAfterBreak="0">
     <w:nsid w:val="12E17AA8"/>
     <w:multiLevelType w:val="hybridMultilevel"/>
     <w:tmpl w:val="8AB23158"/>
@@ -13172,7 +14719,7 @@
       </w:rPr>
     </w:lvl>
   </w:abstractNum>
-  <w:abstractNum w:abstractNumId="24" w15:restartNumberingAfterBreak="0">
+  <w:abstractNum w:abstractNumId="25" w15:restartNumberingAfterBreak="0">
     <w:nsid w:val="15510987"/>
     <w:multiLevelType w:val="multilevel"/>
     <w:tmpl w:val="AAA2B128"/>
@@ -13321,7 +14868,7 @@
       </w:rPr>
     </w:lvl>
   </w:abstractNum>
-  <w:abstractNum w:abstractNumId="25" w15:restartNumberingAfterBreak="0">
+  <w:abstractNum w:abstractNumId="26" w15:restartNumberingAfterBreak="0">
     <w:nsid w:val="16655980"/>
     <w:multiLevelType w:val="multilevel"/>
     <w:tmpl w:val="731C6A00"/>
@@ -13434,7 +14981,122 @@
       </w:pPr>
     </w:lvl>
   </w:abstractNum>
-  <w:abstractNum w:abstractNumId="26" w15:restartNumberingAfterBreak="0">
+  <w:abstractNum w:abstractNumId="27" w15:restartNumberingAfterBreak="0">
+    <w:nsid w:val="16F0311C"/>
+    <w:multiLevelType w:val="hybridMultilevel"/>
+    <w:tmpl w:val="181A052C"/>
+    <w:lvl w:ilvl="0" w:tplc="FFFFFFFF">
+      <w:start w:val="1"/>
+      <w:numFmt w:val="bullet"/>
+      <w:lvlText w:val=""/>
+      <w:lvlJc w:val="left"/>
+      <w:pPr>
+        <w:ind w:left="1440" w:hanging="360"/>
+      </w:pPr>
+      <w:rPr>
+        <w:rFonts w:ascii="Symbol" w:hAnsi="Symbol" w:hint="default"/>
+        <w:color w:val="auto"/>
+      </w:rPr>
+    </w:lvl>
+    <w:lvl w:ilvl="1" w:tplc="D1705FA4">
+      <w:start w:val="1"/>
+      <w:numFmt w:val="bullet"/>
+      <w:lvlText w:val=""/>
+      <w:lvlJc w:val="left"/>
+      <w:pPr>
+        <w:ind w:left="1440" w:hanging="360"/>
+      </w:pPr>
+      <w:rPr>
+        <w:rFonts w:ascii="Symbol" w:hAnsi="Symbol" w:hint="default"/>
+        <w:color w:val="auto"/>
+      </w:rPr>
+    </w:lvl>
+    <w:lvl w:ilvl="2" w:tplc="FFFFFFFF" w:tentative="1">
+      <w:start w:val="1"/>
+      <w:numFmt w:val="bullet"/>
+      <w:lvlText w:val=""/>
+      <w:lvlJc w:val="left"/>
+      <w:pPr>
+        <w:ind w:left="2160" w:hanging="360"/>
+      </w:pPr>
+      <w:rPr>
+        <w:rFonts w:ascii="Wingdings" w:hAnsi="Wingdings" w:hint="default"/>
+      </w:rPr>
+    </w:lvl>
+    <w:lvl w:ilvl="3" w:tplc="FFFFFFFF" w:tentative="1">
+      <w:start w:val="1"/>
+      <w:numFmt w:val="bullet"/>
+      <w:lvlText w:val=""/>
+      <w:lvlJc w:val="left"/>
+      <w:pPr>
+        <w:ind w:left="2880" w:hanging="360"/>
+      </w:pPr>
+      <w:rPr>
+        <w:rFonts w:ascii="Symbol" w:hAnsi="Symbol" w:hint="default"/>
+      </w:rPr>
+    </w:lvl>
+    <w:lvl w:ilvl="4" w:tplc="FFFFFFFF" w:tentative="1">
+      <w:start w:val="1"/>
+      <w:numFmt w:val="bullet"/>
+      <w:lvlText w:val="o"/>
+      <w:lvlJc w:val="left"/>
+      <w:pPr>
+        <w:ind w:left="3600" w:hanging="360"/>
+      </w:pPr>
+      <w:rPr>
+        <w:rFonts w:ascii="Courier New" w:hAnsi="Courier New" w:cs="Courier New" w:hint="default"/>
+      </w:rPr>
+    </w:lvl>
+    <w:lvl w:ilvl="5" w:tplc="FFFFFFFF" w:tentative="1">
+      <w:start w:val="1"/>
+      <w:numFmt w:val="bullet"/>
+      <w:lvlText w:val=""/>
+      <w:lvlJc w:val="left"/>
+      <w:pPr>
+        <w:ind w:left="4320" w:hanging="360"/>
+      </w:pPr>
+      <w:rPr>
+        <w:rFonts w:ascii="Wingdings" w:hAnsi="Wingdings" w:hint="default"/>
+      </w:rPr>
+    </w:lvl>
+    <w:lvl w:ilvl="6" w:tplc="FFFFFFFF" w:tentative="1">
+      <w:start w:val="1"/>
+      <w:numFmt w:val="bullet"/>
+      <w:lvlText w:val=""/>
+      <w:lvlJc w:val="left"/>
+      <w:pPr>
+        <w:ind w:left="5040" w:hanging="360"/>
+      </w:pPr>
+      <w:rPr>
+        <w:rFonts w:ascii="Symbol" w:hAnsi="Symbol" w:hint="default"/>
+      </w:rPr>
+    </w:lvl>
+    <w:lvl w:ilvl="7" w:tplc="FFFFFFFF" w:tentative="1">
+      <w:start w:val="1"/>
+      <w:numFmt w:val="bullet"/>
+      <w:lvlText w:val="o"/>
+      <w:lvlJc w:val="left"/>
+      <w:pPr>
+        <w:ind w:left="5760" w:hanging="360"/>
+      </w:pPr>
+      <w:rPr>
+        <w:rFonts w:ascii="Courier New" w:hAnsi="Courier New" w:cs="Courier New" w:hint="default"/>
+      </w:rPr>
+    </w:lvl>
+    <w:lvl w:ilvl="8" w:tplc="FFFFFFFF" w:tentative="1">
+      <w:start w:val="1"/>
+      <w:numFmt w:val="bullet"/>
+      <w:lvlText w:val=""/>
+      <w:lvlJc w:val="left"/>
+      <w:pPr>
+        <w:ind w:left="6480" w:hanging="360"/>
+      </w:pPr>
+      <w:rPr>
+        <w:rFonts w:ascii="Wingdings" w:hAnsi="Wingdings" w:hint="default"/>
+      </w:rPr>
+    </w:lvl>
+  </w:abstractNum>
+  <w:abstractNum w:abstractNumId="28" w15:restartNumberingAfterBreak="0">
     <w:nsid w:val="1772349F"/>
     <w:multiLevelType w:val="multilevel"/>
     <w:tmpl w:val="F0349870"/>
@@ -13579,7 +15241,7 @@
       </w:rPr>
     </w:lvl>
   </w:abstractNum>
-  <w:abstractNum w:abstractNumId="27" w15:restartNumberingAfterBreak="0">
+  <w:abstractNum w:abstractNumId="29" w15:restartNumberingAfterBreak="0">
     <w:nsid w:val="17734F74"/>
     <w:multiLevelType w:val="multilevel"/>
     <w:tmpl w:val="AAA2B128"/>
@@ -13728,7 +15390,7 @@
       </w:rPr>
     </w:lvl>
   </w:abstractNum>
-  <w:abstractNum w:abstractNumId="28" w15:restartNumberingAfterBreak="0">
+  <w:abstractNum w:abstractNumId="30" w15:restartNumberingAfterBreak="0">
     <w:nsid w:val="183D7F85"/>
     <w:multiLevelType w:val="multilevel"/>
     <w:tmpl w:val="AAA2B128"/>
@@ -13877,7 +15539,7 @@
       </w:rPr>
     </w:lvl>
   </w:abstractNum>
-  <w:abstractNum w:abstractNumId="29" w15:restartNumberingAfterBreak="0">
+  <w:abstractNum w:abstractNumId="31" w15:restartNumberingAfterBreak="0">
     <w:nsid w:val="185532B5"/>
     <w:multiLevelType w:val="multilevel"/>
     <w:tmpl w:val="AAA2B128"/>
@@ -14026,7 +15688,7 @@
       </w:rPr>
     </w:lvl>
   </w:abstractNum>
-  <w:abstractNum w:abstractNumId="30" w15:restartNumberingAfterBreak="0">
+  <w:abstractNum w:abstractNumId="32" w15:restartNumberingAfterBreak="0">
     <w:nsid w:val="18D13097"/>
     <w:multiLevelType w:val="hybridMultilevel"/>
     <w:tmpl w:val="BD26E34E"/>
@@ -14139,7 +15801,7 @@
       </w:rPr>
     </w:lvl>
   </w:abstractNum>
-  <w:abstractNum w:abstractNumId="31" w15:restartNumberingAfterBreak="0">
+  <w:abstractNum w:abstractNumId="33" w15:restartNumberingAfterBreak="0">
     <w:nsid w:val="19DA7999"/>
     <w:multiLevelType w:val="hybridMultilevel"/>
     <w:tmpl w:val="4774B30C"/>
@@ -14252,7 +15914,7 @@
       </w:rPr>
     </w:lvl>
   </w:abstractNum>
-  <w:abstractNum w:abstractNumId="32" w15:restartNumberingAfterBreak="0">
+  <w:abstractNum w:abstractNumId="34" w15:restartNumberingAfterBreak="0">
     <w:nsid w:val="1B1657E0"/>
     <w:multiLevelType w:val="multilevel"/>
     <w:tmpl w:val="D46A8272"/>
@@ -14365,7 +16027,7 @@
       </w:pPr>
     </w:lvl>
   </w:abstractNum>
-  <w:abstractNum w:abstractNumId="33" w15:restartNumberingAfterBreak="0">
+  <w:abstractNum w:abstractNumId="35" w15:restartNumberingAfterBreak="0">
     <w:nsid w:val="1D6E3DF0"/>
     <w:multiLevelType w:val="multilevel"/>
     <w:tmpl w:val="1C60F068"/>
@@ -14514,7 +16176,7 @@
       </w:rPr>
     </w:lvl>
   </w:abstractNum>
-  <w:abstractNum w:abstractNumId="34" w15:restartNumberingAfterBreak="0">
+  <w:abstractNum w:abstractNumId="36" w15:restartNumberingAfterBreak="0">
     <w:nsid w:val="1D83557E"/>
     <w:multiLevelType w:val="multilevel"/>
     <w:tmpl w:val="C4043FB2"/>
@@ -14663,7 +16325,7 @@
       </w:rPr>
     </w:lvl>
   </w:abstractNum>
-  <w:abstractNum w:abstractNumId="35" w15:restartNumberingAfterBreak="0">
+  <w:abstractNum w:abstractNumId="37" w15:restartNumberingAfterBreak="0">
     <w:nsid w:val="1EA979C2"/>
     <w:multiLevelType w:val="multilevel"/>
     <w:tmpl w:val="AAA2B128"/>
@@ -14812,7 +16474,7 @@
       </w:rPr>
     </w:lvl>
   </w:abstractNum>
-  <w:abstractNum w:abstractNumId="36" w15:restartNumberingAfterBreak="0">
+  <w:abstractNum w:abstractNumId="38" w15:restartNumberingAfterBreak="0">
     <w:nsid w:val="1F0F4291"/>
     <w:multiLevelType w:val="multilevel"/>
     <w:tmpl w:val="AAA2B128"/>
@@ -14961,7 +16623,7 @@
       </w:rPr>
     </w:lvl>
   </w:abstractNum>
-  <w:abstractNum w:abstractNumId="37" w15:restartNumberingAfterBreak="0">
+  <w:abstractNum w:abstractNumId="39" w15:restartNumberingAfterBreak="0">
     <w:nsid w:val="1F9001FF"/>
     <w:multiLevelType w:val="multilevel"/>
     <w:tmpl w:val="6D689086"/>
@@ -15110,7 +16772,7 @@
       </w:rPr>
     </w:lvl>
   </w:abstractNum>
-  <w:abstractNum w:abstractNumId="38" w15:restartNumberingAfterBreak="0">
+  <w:abstractNum w:abstractNumId="40" w15:restartNumberingAfterBreak="0">
     <w:nsid w:val="214A4732"/>
     <w:multiLevelType w:val="hybridMultilevel"/>
     <w:tmpl w:val="2B1081D8"/>
@@ -15223,7 +16885,7 @@
       </w:rPr>
     </w:lvl>
   </w:abstractNum>
-  <w:abstractNum w:abstractNumId="39" w15:restartNumberingAfterBreak="0">
+  <w:abstractNum w:abstractNumId="41" w15:restartNumberingAfterBreak="0">
     <w:nsid w:val="22457B66"/>
     <w:multiLevelType w:val="hybridMultilevel"/>
     <w:tmpl w:val="A5B6E3EA"/>
@@ -15336,7 +16998,7 @@
       </w:rPr>
     </w:lvl>
   </w:abstractNum>
-  <w:abstractNum w:abstractNumId="40" w15:restartNumberingAfterBreak="0">
+  <w:abstractNum w:abstractNumId="42" w15:restartNumberingAfterBreak="0">
     <w:nsid w:val="23620D8F"/>
     <w:multiLevelType w:val="multilevel"/>
     <w:tmpl w:val="AAA2B128"/>
@@ -15485,7 +17147,7 @@
       </w:rPr>
     </w:lvl>
   </w:abstractNum>
-  <w:abstractNum w:abstractNumId="41" w15:restartNumberingAfterBreak="0">
+  <w:abstractNum w:abstractNumId="43" w15:restartNumberingAfterBreak="0">
     <w:nsid w:val="26540C99"/>
     <w:multiLevelType w:val="multilevel"/>
     <w:tmpl w:val="F8CC2CCA"/>
@@ -15634,7 +17296,121 @@
       </w:rPr>
     </w:lvl>
   </w:abstractNum>
-  <w:abstractNum w:abstractNumId="42" w15:restartNumberingAfterBreak="0">
+  <w:abstractNum w:abstractNumId="44" w15:restartNumberingAfterBreak="0">
+    <w:nsid w:val="26901D66"/>
+    <w:multiLevelType w:val="hybridMultilevel"/>
+    <w:tmpl w:val="25A48992"/>
+    <w:lvl w:ilvl="0" w:tplc="D1705FA4">
+      <w:start w:val="1"/>
+      <w:numFmt w:val="bullet"/>
+      <w:lvlText w:val=""/>
+      <w:lvlJc w:val="left"/>
+      <w:pPr>
+        <w:ind w:left="1440" w:hanging="360"/>
+      </w:pPr>
+      <w:rPr>
+        <w:rFonts w:ascii="Symbol" w:hAnsi="Symbol" w:hint="default"/>
+        <w:color w:val="auto"/>
+      </w:rPr>
+    </w:lvl>
+    <w:lvl w:ilvl="1" w:tplc="04090003">
+      <w:start w:val="1"/>
+      <w:numFmt w:val="bullet"/>
+      <w:lvlText w:val="o"/>
+      <w:lvlJc w:val="left"/>
+      <w:pPr>
+        <w:ind w:left="1440" w:hanging="360"/>
+      </w:pPr>
+      <w:rPr>
+        <w:rFonts w:ascii="Courier New" w:hAnsi="Courier New" w:cs="Courier New" w:hint="default"/>
+      </w:rPr>
+    </w:lvl>
+    <w:lvl w:ilvl="2" w:tplc="04090005" w:tentative="1">
+      <w:start w:val="1"/>
+      <w:numFmt w:val="bullet"/>
+      <w:lvlText w:val=""/>
+      <w:lvlJc w:val="left"/>
+      <w:pPr>
+        <w:ind w:left="2160" w:hanging="360"/>
+      </w:pPr>
+      <w:rPr>
+        <w:rFonts w:ascii="Wingdings" w:hAnsi="Wingdings" w:hint="default"/>
+      </w:rPr>
+    </w:lvl>
+    <w:lvl w:ilvl="3" w:tplc="04090001" w:tentative="1">
+      <w:start w:val="1"/>
+      <w:numFmt w:val="bullet"/>
+      <w:lvlText w:val=""/>
+      <w:lvlJc w:val="left"/>
+      <w:pPr>
+        <w:ind w:left="2880" w:hanging="360"/>
+      </w:pPr>
+      <w:rPr>
+        <w:rFonts w:ascii="Symbol" w:hAnsi="Symbol" w:hint="default"/>
+      </w:rPr>
+    </w:lvl>
+    <w:lvl w:ilvl="4" w:tplc="04090003" w:tentative="1">
+      <w:start w:val="1"/>
+      <w:numFmt w:val="bullet"/>
+      <w:lvlText w:val="o"/>
+      <w:lvlJc w:val="left"/>
+      <w:pPr>
+        <w:ind w:left="3600" w:hanging="360"/>
+      </w:pPr>
+      <w:rPr>
+        <w:rFonts w:ascii="Courier New" w:hAnsi="Courier New" w:cs="Courier New" w:hint="default"/>
+      </w:rPr>
+    </w:lvl>
+    <w:lvl w:ilvl="5" w:tplc="04090005" w:tentative="1">
+      <w:start w:val="1"/>
+      <w:numFmt w:val="bullet"/>
+      <w:lvlText w:val=""/>
+      <w:lvlJc w:val="left"/>
+      <w:pPr>
+        <w:ind w:left="4320" w:hanging="360"/>
+      </w:pPr>
+      <w:rPr>
+        <w:rFonts w:ascii="Wingdings" w:hAnsi="Wingdings" w:hint="default"/>
+      </w:rPr>
+    </w:lvl>
+    <w:lvl w:ilvl="6" w:tplc="04090001" w:tentative="1">
+      <w:start w:val="1"/>
+      <w:numFmt w:val="bullet"/>
+      <w:lvlText w:val=""/>
+      <w:lvlJc w:val="left"/>
+      <w:pPr>
+        <w:ind w:left="5040" w:hanging="360"/>
+      </w:pPr>
+      <w:rPr>
+        <w:rFonts w:ascii="Symbol" w:hAnsi="Symbol" w:hint="default"/>
+      </w:rPr>
+    </w:lvl>
+    <w:lvl w:ilvl="7" w:tplc="04090003" w:tentative="1">
+      <w:start w:val="1"/>
+      <w:numFmt w:val="bullet"/>
+      <w:lvlText w:val="o"/>
+      <w:lvlJc w:val="left"/>
+      <w:pPr>
+        <w:ind w:left="5760" w:hanging="360"/>
+      </w:pPr>
+      <w:rPr>
+        <w:rFonts w:ascii="Courier New" w:hAnsi="Courier New" w:cs="Courier New" w:hint="default"/>
+      </w:rPr>
+    </w:lvl>
+    <w:lvl w:ilvl="8" w:tplc="04090005" w:tentative="1">
+      <w:start w:val="1"/>
+      <w:numFmt w:val="bullet"/>
+      <w:lvlText w:val=""/>
+      <w:lvlJc w:val="left"/>
+      <w:pPr>
+        <w:ind w:left="6480" w:hanging="360"/>
+      </w:pPr>
+      <w:rPr>
+        <w:rFonts w:ascii="Wingdings" w:hAnsi="Wingdings" w:hint="default"/>
+      </w:rPr>
+    </w:lvl>
+  </w:abstractNum>
+  <w:abstractNum w:abstractNumId="45" w15:restartNumberingAfterBreak="0">
     <w:nsid w:val="27425417"/>
     <w:multiLevelType w:val="multilevel"/>
     <w:tmpl w:val="C4043FB2"/>
@@ -15783,7 +17559,7 @@
       </w:rPr>
     </w:lvl>
   </w:abstractNum>
-  <w:abstractNum w:abstractNumId="43" w15:restartNumberingAfterBreak="0">
+  <w:abstractNum w:abstractNumId="46" w15:restartNumberingAfterBreak="0">
     <w:nsid w:val="28F57C94"/>
     <w:multiLevelType w:val="multilevel"/>
     <w:tmpl w:val="297E378E"/>
@@ -15932,7 +17708,7 @@
       </w:rPr>
     </w:lvl>
   </w:abstractNum>
-  <w:abstractNum w:abstractNumId="44" w15:restartNumberingAfterBreak="0">
+  <w:abstractNum w:abstractNumId="47" w15:restartNumberingAfterBreak="0">
     <w:nsid w:val="29DC25A5"/>
     <w:multiLevelType w:val="multilevel"/>
     <w:tmpl w:val="BF64D81A"/>
@@ -16081,7 +17857,7 @@
       </w:rPr>
     </w:lvl>
   </w:abstractNum>
-  <w:abstractNum w:abstractNumId="45" w15:restartNumberingAfterBreak="0">
+  <w:abstractNum w:abstractNumId="48" w15:restartNumberingAfterBreak="0">
     <w:nsid w:val="2C0F6AFF"/>
     <w:multiLevelType w:val="multilevel"/>
     <w:tmpl w:val="0BA2A6EA"/>
@@ -16198,7 +17974,7 @@
       </w:pPr>
     </w:lvl>
   </w:abstractNum>
-  <w:abstractNum w:abstractNumId="46" w15:restartNumberingAfterBreak="0">
+  <w:abstractNum w:abstractNumId="49" w15:restartNumberingAfterBreak="0">
     <w:nsid w:val="2D2E7F06"/>
     <w:multiLevelType w:val="multilevel"/>
     <w:tmpl w:val="BAA61EEE"/>
@@ -16347,7 +18123,7 @@
       </w:rPr>
     </w:lvl>
   </w:abstractNum>
-  <w:abstractNum w:abstractNumId="47" w15:restartNumberingAfterBreak="0">
+  <w:abstractNum w:abstractNumId="50" w15:restartNumberingAfterBreak="0">
     <w:nsid w:val="2EA067A2"/>
     <w:multiLevelType w:val="multilevel"/>
     <w:tmpl w:val="EF90EE8E"/>
@@ -16496,7 +18272,7 @@
       </w:rPr>
     </w:lvl>
   </w:abstractNum>
-  <w:abstractNum w:abstractNumId="48" w15:restartNumberingAfterBreak="0">
+  <w:abstractNum w:abstractNumId="51" w15:restartNumberingAfterBreak="0">
     <w:nsid w:val="30747CEC"/>
     <w:multiLevelType w:val="multilevel"/>
     <w:tmpl w:val="9EE68A36"/>
@@ -16613,7 +18389,7 @@
       </w:pPr>
     </w:lvl>
   </w:abstractNum>
-  <w:abstractNum w:abstractNumId="49" w15:restartNumberingAfterBreak="0">
+  <w:abstractNum w:abstractNumId="52" w15:restartNumberingAfterBreak="0">
     <w:nsid w:val="31B9433E"/>
     <w:multiLevelType w:val="multilevel"/>
     <w:tmpl w:val="B1EC57DA"/>
@@ -16762,7 +18538,7 @@
       </w:rPr>
     </w:lvl>
   </w:abstractNum>
-  <w:abstractNum w:abstractNumId="50" w15:restartNumberingAfterBreak="0">
+  <w:abstractNum w:abstractNumId="53" w15:restartNumberingAfterBreak="0">
     <w:nsid w:val="32C037C4"/>
     <w:multiLevelType w:val="multilevel"/>
     <w:tmpl w:val="4EE2C42A"/>
@@ -16879,7 +18655,7 @@
       </w:pPr>
     </w:lvl>
   </w:abstractNum>
-  <w:abstractNum w:abstractNumId="51" w15:restartNumberingAfterBreak="0">
+  <w:abstractNum w:abstractNumId="54" w15:restartNumberingAfterBreak="0">
     <w:nsid w:val="34BF3C99"/>
     <w:multiLevelType w:val="multilevel"/>
     <w:tmpl w:val="AAA2B128"/>
@@ -17028,7 +18804,7 @@
       </w:rPr>
     </w:lvl>
   </w:abstractNum>
-  <w:abstractNum w:abstractNumId="52" w15:restartNumberingAfterBreak="0">
+  <w:abstractNum w:abstractNumId="55" w15:restartNumberingAfterBreak="0">
     <w:nsid w:val="368078B9"/>
     <w:multiLevelType w:val="hybridMultilevel"/>
     <w:tmpl w:val="590A297E"/>
@@ -17114,7 +18890,7 @@
       </w:pPr>
     </w:lvl>
   </w:abstractNum>
-  <w:abstractNum w:abstractNumId="53" w15:restartNumberingAfterBreak="0">
+  <w:abstractNum w:abstractNumId="56" w15:restartNumberingAfterBreak="0">
     <w:nsid w:val="3A2E40B4"/>
     <w:multiLevelType w:val="multilevel"/>
     <w:tmpl w:val="01BA8BE0"/>
@@ -17231,7 +19007,7 @@
       </w:pPr>
     </w:lvl>
   </w:abstractNum>
-  <w:abstractNum w:abstractNumId="54" w15:restartNumberingAfterBreak="0">
+  <w:abstractNum w:abstractNumId="57" w15:restartNumberingAfterBreak="0">
     <w:nsid w:val="3BCC3482"/>
     <w:multiLevelType w:val="hybridMultilevel"/>
     <w:tmpl w:val="58865E6A"/>
@@ -17344,7 +19120,7 @@
       </w:rPr>
     </w:lvl>
   </w:abstractNum>
-  <w:abstractNum w:abstractNumId="55" w15:restartNumberingAfterBreak="0">
+  <w:abstractNum w:abstractNumId="58" w15:restartNumberingAfterBreak="0">
     <w:nsid w:val="3E754D6B"/>
     <w:multiLevelType w:val="hybridMultilevel"/>
     <w:tmpl w:val="7F22D66A"/>
@@ -17457,7 +19233,7 @@
       </w:rPr>
     </w:lvl>
   </w:abstractNum>
-  <w:abstractNum w:abstractNumId="56" w15:restartNumberingAfterBreak="0">
+  <w:abstractNum w:abstractNumId="59" w15:restartNumberingAfterBreak="0">
     <w:nsid w:val="40DD269D"/>
     <w:multiLevelType w:val="multilevel"/>
     <w:tmpl w:val="AAA2B128"/>
@@ -17606,7 +19382,7 @@
       </w:rPr>
     </w:lvl>
   </w:abstractNum>
-  <w:abstractNum w:abstractNumId="57" w15:restartNumberingAfterBreak="0">
+  <w:abstractNum w:abstractNumId="60" w15:restartNumberingAfterBreak="0">
     <w:nsid w:val="413B2BA4"/>
     <w:multiLevelType w:val="hybridMultilevel"/>
     <w:tmpl w:val="CFAC82C8"/>
@@ -17719,7 +19495,7 @@
       </w:rPr>
     </w:lvl>
   </w:abstractNum>
-  <w:abstractNum w:abstractNumId="58" w15:restartNumberingAfterBreak="0">
+  <w:abstractNum w:abstractNumId="61" w15:restartNumberingAfterBreak="0">
     <w:nsid w:val="448D1659"/>
     <w:multiLevelType w:val="multilevel"/>
     <w:tmpl w:val="AAA2B128"/>
@@ -17868,7 +19644,7 @@
       </w:rPr>
     </w:lvl>
   </w:abstractNum>
-  <w:abstractNum w:abstractNumId="59" w15:restartNumberingAfterBreak="0">
+  <w:abstractNum w:abstractNumId="62" w15:restartNumberingAfterBreak="0">
     <w:nsid w:val="44AE176B"/>
     <w:multiLevelType w:val="multilevel"/>
     <w:tmpl w:val="57D4BC08"/>
@@ -17985,7 +19761,7 @@
       </w:pPr>
     </w:lvl>
   </w:abstractNum>
-  <w:abstractNum w:abstractNumId="60" w15:restartNumberingAfterBreak="0">
+  <w:abstractNum w:abstractNumId="63" w15:restartNumberingAfterBreak="0">
     <w:nsid w:val="481107C5"/>
     <w:multiLevelType w:val="multilevel"/>
     <w:tmpl w:val="AAA2B128"/>
@@ -18134,7 +19910,7 @@
       </w:rPr>
     </w:lvl>
   </w:abstractNum>
-  <w:abstractNum w:abstractNumId="61" w15:restartNumberingAfterBreak="0">
+  <w:abstractNum w:abstractNumId="64" w15:restartNumberingAfterBreak="0">
     <w:nsid w:val="48871441"/>
     <w:multiLevelType w:val="multilevel"/>
     <w:tmpl w:val="AAA2B128"/>
@@ -18283,7 +20059,7 @@
       </w:rPr>
     </w:lvl>
   </w:abstractNum>
-  <w:abstractNum w:abstractNumId="62" w15:restartNumberingAfterBreak="0">
+  <w:abstractNum w:abstractNumId="65" w15:restartNumberingAfterBreak="0">
     <w:nsid w:val="48EB2D83"/>
     <w:multiLevelType w:val="hybridMultilevel"/>
     <w:tmpl w:val="7ABE5056"/>
@@ -18396,7 +20172,7 @@
       </w:rPr>
     </w:lvl>
   </w:abstractNum>
-  <w:abstractNum w:abstractNumId="63" w15:restartNumberingAfterBreak="0">
+  <w:abstractNum w:abstractNumId="66" w15:restartNumberingAfterBreak="0">
     <w:nsid w:val="494E6BB2"/>
     <w:multiLevelType w:val="multilevel"/>
     <w:tmpl w:val="AAA2B128"/>
@@ -18545,7 +20321,7 @@
       </w:rPr>
     </w:lvl>
   </w:abstractNum>
-  <w:abstractNum w:abstractNumId="64" w15:restartNumberingAfterBreak="0">
+  <w:abstractNum w:abstractNumId="67" w15:restartNumberingAfterBreak="0">
     <w:nsid w:val="4A4D1ED2"/>
     <w:multiLevelType w:val="multilevel"/>
     <w:tmpl w:val="234EB478"/>
@@ -18694,7 +20470,7 @@
       </w:rPr>
     </w:lvl>
   </w:abstractNum>
-  <w:abstractNum w:abstractNumId="65" w15:restartNumberingAfterBreak="0">
+  <w:abstractNum w:abstractNumId="68" w15:restartNumberingAfterBreak="0">
     <w:nsid w:val="4A560829"/>
     <w:multiLevelType w:val="multilevel"/>
     <w:tmpl w:val="AAA2B128"/>
@@ -18843,7 +20619,7 @@
       </w:rPr>
     </w:lvl>
   </w:abstractNum>
-  <w:abstractNum w:abstractNumId="66" w15:restartNumberingAfterBreak="0">
+  <w:abstractNum w:abstractNumId="69" w15:restartNumberingAfterBreak="0">
     <w:nsid w:val="4AA67423"/>
     <w:multiLevelType w:val="multilevel"/>
     <w:tmpl w:val="AAA2B128"/>
@@ -18992,7 +20768,7 @@
       </w:rPr>
     </w:lvl>
   </w:abstractNum>
-  <w:abstractNum w:abstractNumId="67" w15:restartNumberingAfterBreak="0">
+  <w:abstractNum w:abstractNumId="70" w15:restartNumberingAfterBreak="0">
     <w:nsid w:val="4BBA5075"/>
     <w:multiLevelType w:val="multilevel"/>
     <w:tmpl w:val="E37ED39E"/>
@@ -19109,7 +20885,7 @@
       </w:pPr>
     </w:lvl>
   </w:abstractNum>
-  <w:abstractNum w:abstractNumId="68" w15:restartNumberingAfterBreak="0">
+  <w:abstractNum w:abstractNumId="71" w15:restartNumberingAfterBreak="0">
     <w:nsid w:val="4EAD0B79"/>
     <w:multiLevelType w:val="multilevel"/>
     <w:tmpl w:val="AAA2B128"/>
@@ -19258,7 +21034,7 @@
       </w:rPr>
     </w:lvl>
   </w:abstractNum>
-  <w:abstractNum w:abstractNumId="69" w15:restartNumberingAfterBreak="0">
+  <w:abstractNum w:abstractNumId="72" w15:restartNumberingAfterBreak="0">
     <w:nsid w:val="4F6A5769"/>
     <w:multiLevelType w:val="multilevel"/>
     <w:tmpl w:val="C4043FB2"/>
@@ -19407,7 +21183,7 @@
       </w:rPr>
     </w:lvl>
   </w:abstractNum>
-  <w:abstractNum w:abstractNumId="70" w15:restartNumberingAfterBreak="0">
+  <w:abstractNum w:abstractNumId="73" w15:restartNumberingAfterBreak="0">
     <w:nsid w:val="4F972494"/>
     <w:multiLevelType w:val="multilevel"/>
     <w:tmpl w:val="C4043FB2"/>
@@ -19556,7 +21332,7 @@
       </w:rPr>
     </w:lvl>
   </w:abstractNum>
-  <w:abstractNum w:abstractNumId="71" w15:restartNumberingAfterBreak="0">
+  <w:abstractNum w:abstractNumId="74" w15:restartNumberingAfterBreak="0">
     <w:nsid w:val="50BD34C2"/>
     <w:multiLevelType w:val="multilevel"/>
     <w:tmpl w:val="AAA2B128"/>
@@ -19705,7 +21481,7 @@
       </w:rPr>
     </w:lvl>
   </w:abstractNum>
-  <w:abstractNum w:abstractNumId="72" w15:restartNumberingAfterBreak="0">
+  <w:abstractNum w:abstractNumId="75" w15:restartNumberingAfterBreak="0">
     <w:nsid w:val="50DC501D"/>
     <w:multiLevelType w:val="hybridMultilevel"/>
     <w:tmpl w:val="645CB674"/>
@@ -19818,7 +21594,7 @@
       </w:rPr>
     </w:lvl>
   </w:abstractNum>
-  <w:abstractNum w:abstractNumId="73" w15:restartNumberingAfterBreak="0">
+  <w:abstractNum w:abstractNumId="76" w15:restartNumberingAfterBreak="0">
     <w:nsid w:val="51422862"/>
     <w:multiLevelType w:val="hybridMultilevel"/>
     <w:tmpl w:val="C8364070"/>
@@ -19931,7 +21707,7 @@
       </w:rPr>
     </w:lvl>
   </w:abstractNum>
-  <w:abstractNum w:abstractNumId="74" w15:restartNumberingAfterBreak="0">
+  <w:abstractNum w:abstractNumId="77" w15:restartNumberingAfterBreak="0">
     <w:nsid w:val="51BD76B6"/>
     <w:multiLevelType w:val="multilevel"/>
     <w:tmpl w:val="CF125DC8"/>
@@ -20048,7 +21824,7 @@
       </w:pPr>
     </w:lvl>
   </w:abstractNum>
-  <w:abstractNum w:abstractNumId="75" w15:restartNumberingAfterBreak="0">
+  <w:abstractNum w:abstractNumId="78" w15:restartNumberingAfterBreak="0">
     <w:nsid w:val="52875C52"/>
     <w:multiLevelType w:val="multilevel"/>
     <w:tmpl w:val="DA4C1DAC"/>
@@ -20197,7 +21973,93 @@
       </w:rPr>
     </w:lvl>
   </w:abstractNum>
-  <w:abstractNum w:abstractNumId="76" w15:restartNumberingAfterBreak="0">
+  <w:abstractNum w:abstractNumId="79" w15:restartNumberingAfterBreak="0">
+    <w:nsid w:val="54516CDE"/>
+    <w:multiLevelType w:val="hybridMultilevel"/>
+    <w:tmpl w:val="95683E42"/>
+    <w:lvl w:ilvl="0" w:tplc="FFFFFFFF">
+      <w:start w:val="1"/>
+      <w:numFmt w:val="decimal"/>
+      <w:lvlText w:val="%1."/>
+      <w:lvlJc w:val="left"/>
+      <w:pPr>
+        <w:ind w:left="720" w:hanging="360"/>
+      </w:pPr>
+    </w:lvl>
+    <w:lvl w:ilvl="1" w:tplc="FFFFFFFF" w:tentative="1">
+      <w:start w:val="1"/>
+      <w:numFmt w:val="lowerLetter"/>
+      <w:lvlText w:val="%2."/>
+      <w:lvlJc w:val="left"/>
+      <w:pPr>
+        <w:ind w:left="1440" w:hanging="360"/>
+      </w:pPr>
+    </w:lvl>
+    <w:lvl w:ilvl="2" w:tplc="FFFFFFFF" w:tentative="1">
+      <w:start w:val="1"/>
+      <w:numFmt w:val="lowerRoman"/>
+      <w:lvlText w:val="%3."/>
+      <w:lvlJc w:val="right"/>
+      <w:pPr>
+        <w:ind w:left="2160" w:hanging="180"/>
+      </w:pPr>
+    </w:lvl>
+    <w:lvl w:ilvl="3" w:tplc="FFFFFFFF" w:tentative="1">
+      <w:start w:val="1"/>
+      <w:numFmt w:val="decimal"/>
+      <w:lvlText w:val="%4."/>
+      <w:lvlJc w:val="left"/>
+      <w:pPr>
+        <w:ind w:left="2880" w:hanging="360"/>
+      </w:pPr>
+    </w:lvl>
+    <w:lvl w:ilvl="4" w:tplc="FFFFFFFF" w:tentative="1">
+      <w:start w:val="1"/>
+      <w:numFmt w:val="lowerLetter"/>
+      <w:lvlText w:val="%5."/>
+      <w:lvlJc w:val="left"/>
+      <w:pPr>
+        <w:ind w:left="3600" w:hanging="360"/>
+      </w:pPr>
+    </w:lvl>
+    <w:lvl w:ilvl="5" w:tplc="FFFFFFFF" w:tentative="1">
+      <w:start w:val="1"/>
+      <w:numFmt w:val="lowerRoman"/>
+      <w:lvlText w:val="%6."/>
+      <w:lvlJc w:val="right"/>
+      <w:pPr>
+        <w:ind w:left="4320" w:hanging="180"/>
+      </w:pPr>
+    </w:lvl>
+    <w:lvl w:ilvl="6" w:tplc="FFFFFFFF" w:tentative="1">
+      <w:start w:val="1"/>
+      <w:numFmt w:val="decimal"/>
+      <w:lvlText w:val="%7."/>
+      <w:lvlJc w:val="left"/>
+      <w:pPr>
+        <w:ind w:left="5040" w:hanging="360"/>
+      </w:pPr>
+    </w:lvl>
+    <w:lvl w:ilvl="7" w:tplc="FFFFFFFF" w:tentative="1">
+      <w:start w:val="1"/>
+      <w:numFmt w:val="lowerLetter"/>
+      <w:lvlText w:val="%8."/>
+      <w:lvlJc w:val="left"/>
+      <w:pPr>
+        <w:ind w:left="5760" w:hanging="360"/>
+      </w:pPr>
+    </w:lvl>
+    <w:lvl w:ilvl="8" w:tplc="FFFFFFFF" w:tentative="1">
+      <w:start w:val="1"/>
+      <w:numFmt w:val="lowerRoman"/>
+      <w:lvlText w:val="%9."/>
+      <w:lvlJc w:val="right"/>
+      <w:pPr>
+        <w:ind w:left="6480" w:hanging="180"/>
+      </w:pPr>
+    </w:lvl>
+  </w:abstractNum>
+  <w:abstractNum w:abstractNumId="80" w15:restartNumberingAfterBreak="0">
     <w:nsid w:val="560B28A1"/>
     <w:multiLevelType w:val="multilevel"/>
     <w:tmpl w:val="D9203A3A"/>
@@ -20346,7 +22208,7 @@
       </w:rPr>
     </w:lvl>
   </w:abstractNum>
-  <w:abstractNum w:abstractNumId="77" w15:restartNumberingAfterBreak="0">
+  <w:abstractNum w:abstractNumId="81" w15:restartNumberingAfterBreak="0">
     <w:nsid w:val="5A652145"/>
     <w:multiLevelType w:val="multilevel"/>
     <w:tmpl w:val="AAA2B128"/>
@@ -20495,7 +22357,7 @@
       </w:rPr>
     </w:lvl>
   </w:abstractNum>
-  <w:abstractNum w:abstractNumId="78" w15:restartNumberingAfterBreak="0">
+  <w:abstractNum w:abstractNumId="82" w15:restartNumberingAfterBreak="0">
     <w:nsid w:val="5B5B05C1"/>
     <w:multiLevelType w:val="multilevel"/>
     <w:tmpl w:val="D56AFF82"/>
@@ -20612,7 +22474,7 @@
       </w:pPr>
     </w:lvl>
   </w:abstractNum>
-  <w:abstractNum w:abstractNumId="79" w15:restartNumberingAfterBreak="0">
+  <w:abstractNum w:abstractNumId="83" w15:restartNumberingAfterBreak="0">
     <w:nsid w:val="5F3E25A5"/>
     <w:multiLevelType w:val="hybridMultilevel"/>
     <w:tmpl w:val="C1F09246"/>
@@ -20725,7 +22587,7 @@
       </w:rPr>
     </w:lvl>
   </w:abstractNum>
-  <w:abstractNum w:abstractNumId="80" w15:restartNumberingAfterBreak="0">
+  <w:abstractNum w:abstractNumId="84" w15:restartNumberingAfterBreak="0">
     <w:nsid w:val="61B82A16"/>
     <w:multiLevelType w:val="multilevel"/>
     <w:tmpl w:val="707CAB4E"/>
@@ -20874,7 +22736,7 @@
       </w:rPr>
     </w:lvl>
   </w:abstractNum>
-  <w:abstractNum w:abstractNumId="81" w15:restartNumberingAfterBreak="0">
+  <w:abstractNum w:abstractNumId="85" w15:restartNumberingAfterBreak="0">
     <w:nsid w:val="61F00BF4"/>
     <w:multiLevelType w:val="multilevel"/>
     <w:tmpl w:val="AAA2B128"/>
@@ -21023,7 +22885,7 @@
       </w:rPr>
     </w:lvl>
   </w:abstractNum>
-  <w:abstractNum w:abstractNumId="82" w15:restartNumberingAfterBreak="0">
+  <w:abstractNum w:abstractNumId="86" w15:restartNumberingAfterBreak="0">
     <w:nsid w:val="62A05B19"/>
     <w:multiLevelType w:val="multilevel"/>
     <w:tmpl w:val="3DE26B46"/>
@@ -21140,7 +23002,7 @@
       </w:pPr>
     </w:lvl>
   </w:abstractNum>
-  <w:abstractNum w:abstractNumId="83" w15:restartNumberingAfterBreak="0">
+  <w:abstractNum w:abstractNumId="87" w15:restartNumberingAfterBreak="0">
     <w:nsid w:val="65733F96"/>
     <w:multiLevelType w:val="multilevel"/>
     <w:tmpl w:val="3B325A00"/>
@@ -21257,7 +23119,7 @@
       </w:pPr>
     </w:lvl>
   </w:abstractNum>
-  <w:abstractNum w:abstractNumId="84" w15:restartNumberingAfterBreak="0">
+  <w:abstractNum w:abstractNumId="88" w15:restartNumberingAfterBreak="0">
     <w:nsid w:val="65955EFB"/>
     <w:multiLevelType w:val="multilevel"/>
     <w:tmpl w:val="26B44240"/>
@@ -21374,7 +23236,7 @@
       </w:pPr>
     </w:lvl>
   </w:abstractNum>
-  <w:abstractNum w:abstractNumId="85" w15:restartNumberingAfterBreak="0">
+  <w:abstractNum w:abstractNumId="89" w15:restartNumberingAfterBreak="0">
     <w:nsid w:val="66B910B4"/>
     <w:multiLevelType w:val="multilevel"/>
     <w:tmpl w:val="C4043FB2"/>
@@ -21523,7 +23385,7 @@
       </w:rPr>
     </w:lvl>
   </w:abstractNum>
-  <w:abstractNum w:abstractNumId="86" w15:restartNumberingAfterBreak="0">
+  <w:abstractNum w:abstractNumId="90" w15:restartNumberingAfterBreak="0">
     <w:nsid w:val="6700296C"/>
     <w:multiLevelType w:val="multilevel"/>
     <w:tmpl w:val="92E02B82"/>
@@ -21672,7 +23534,7 @@
       </w:rPr>
     </w:lvl>
   </w:abstractNum>
-  <w:abstractNum w:abstractNumId="87" w15:restartNumberingAfterBreak="0">
+  <w:abstractNum w:abstractNumId="91" w15:restartNumberingAfterBreak="0">
     <w:nsid w:val="67102E51"/>
     <w:multiLevelType w:val="multilevel"/>
     <w:tmpl w:val="227EC346"/>
@@ -21821,7 +23683,7 @@
       </w:rPr>
     </w:lvl>
   </w:abstractNum>
-  <w:abstractNum w:abstractNumId="88" w15:restartNumberingAfterBreak="0">
+  <w:abstractNum w:abstractNumId="92" w15:restartNumberingAfterBreak="0">
     <w:nsid w:val="673B2274"/>
     <w:multiLevelType w:val="multilevel"/>
     <w:tmpl w:val="C4625894"/>
@@ -21938,7 +23800,7 @@
       </w:pPr>
     </w:lvl>
   </w:abstractNum>
-  <w:abstractNum w:abstractNumId="89" w15:restartNumberingAfterBreak="0">
+  <w:abstractNum w:abstractNumId="93" w15:restartNumberingAfterBreak="0">
     <w:nsid w:val="678C27FA"/>
     <w:multiLevelType w:val="multilevel"/>
     <w:tmpl w:val="C4043FB2"/>
@@ -22087,7 +23949,7 @@
       </w:rPr>
     </w:lvl>
   </w:abstractNum>
-  <w:abstractNum w:abstractNumId="90" w15:restartNumberingAfterBreak="0">
+  <w:abstractNum w:abstractNumId="94" w15:restartNumberingAfterBreak="0">
     <w:nsid w:val="6D522819"/>
     <w:multiLevelType w:val="multilevel"/>
     <w:tmpl w:val="F7D2C08A"/>
@@ -22204,7 +24066,7 @@
       </w:pPr>
     </w:lvl>
   </w:abstractNum>
-  <w:abstractNum w:abstractNumId="91" w15:restartNumberingAfterBreak="0">
+  <w:abstractNum w:abstractNumId="95" w15:restartNumberingAfterBreak="0">
     <w:nsid w:val="6DCA21E1"/>
     <w:multiLevelType w:val="multilevel"/>
     <w:tmpl w:val="DD687FA0"/>
@@ -22321,7 +24183,7 @@
       </w:pPr>
     </w:lvl>
   </w:abstractNum>
-  <w:abstractNum w:abstractNumId="92" w15:restartNumberingAfterBreak="0">
+  <w:abstractNum w:abstractNumId="96" w15:restartNumberingAfterBreak="0">
     <w:nsid w:val="71E814AB"/>
     <w:multiLevelType w:val="multilevel"/>
     <w:tmpl w:val="AAA2B128"/>
@@ -22470,7 +24332,7 @@
       </w:rPr>
     </w:lvl>
   </w:abstractNum>
-  <w:abstractNum w:abstractNumId="93" w15:restartNumberingAfterBreak="0">
+  <w:abstractNum w:abstractNumId="97" w15:restartNumberingAfterBreak="0">
     <w:nsid w:val="72840761"/>
     <w:multiLevelType w:val="multilevel"/>
     <w:tmpl w:val="ADB0C050"/>
@@ -22619,7 +24481,7 @@
       </w:rPr>
     </w:lvl>
   </w:abstractNum>
-  <w:abstractNum w:abstractNumId="94" w15:restartNumberingAfterBreak="0">
+  <w:abstractNum w:abstractNumId="98" w15:restartNumberingAfterBreak="0">
     <w:nsid w:val="739C7F2F"/>
     <w:multiLevelType w:val="multilevel"/>
     <w:tmpl w:val="F8963A26"/>
@@ -22736,7 +24598,7 @@
       </w:pPr>
     </w:lvl>
   </w:abstractNum>
-  <w:abstractNum w:abstractNumId="95" w15:restartNumberingAfterBreak="0">
+  <w:abstractNum w:abstractNumId="99" w15:restartNumberingAfterBreak="0">
     <w:nsid w:val="73B6560A"/>
     <w:multiLevelType w:val="hybridMultilevel"/>
     <w:tmpl w:val="2AB61612"/>
@@ -22849,7 +24711,7 @@
       </w:rPr>
     </w:lvl>
   </w:abstractNum>
-  <w:abstractNum w:abstractNumId="96" w15:restartNumberingAfterBreak="0">
+  <w:abstractNum w:abstractNumId="100" w15:restartNumberingAfterBreak="0">
     <w:nsid w:val="73C21C9C"/>
     <w:multiLevelType w:val="multilevel"/>
     <w:tmpl w:val="7500E39E"/>
@@ -22998,7 +24860,7 @@
       </w:rPr>
     </w:lvl>
   </w:abstractNum>
-  <w:abstractNum w:abstractNumId="97" w15:restartNumberingAfterBreak="0">
+  <w:abstractNum w:abstractNumId="101" w15:restartNumberingAfterBreak="0">
     <w:nsid w:val="76D760E4"/>
     <w:multiLevelType w:val="multilevel"/>
     <w:tmpl w:val="AAA2B128"/>
@@ -23147,7 +25009,7 @@
       </w:rPr>
     </w:lvl>
   </w:abstractNum>
-  <w:abstractNum w:abstractNumId="98" w15:restartNumberingAfterBreak="0">
+  <w:abstractNum w:abstractNumId="102" w15:restartNumberingAfterBreak="0">
     <w:nsid w:val="797E1EC7"/>
     <w:multiLevelType w:val="multilevel"/>
     <w:tmpl w:val="AAA2B128"/>
@@ -23296,7 +25158,7 @@
       </w:rPr>
     </w:lvl>
   </w:abstractNum>
-  <w:abstractNum w:abstractNumId="99" w15:restartNumberingAfterBreak="0">
+  <w:abstractNum w:abstractNumId="103" w15:restartNumberingAfterBreak="0">
     <w:nsid w:val="7B3153DC"/>
     <w:multiLevelType w:val="multilevel"/>
     <w:tmpl w:val="DE4A71D4"/>
@@ -23445,7 +25307,7 @@
       </w:rPr>
     </w:lvl>
   </w:abstractNum>
-  <w:abstractNum w:abstractNumId="100" w15:restartNumberingAfterBreak="0">
+  <w:abstractNum w:abstractNumId="104" w15:restartNumberingAfterBreak="0">
     <w:nsid w:val="7C0112AF"/>
     <w:multiLevelType w:val="multilevel"/>
     <w:tmpl w:val="AAA2B128"/>
@@ -23594,7 +25456,7 @@
       </w:rPr>
     </w:lvl>
   </w:abstractNum>
-  <w:abstractNum w:abstractNumId="101" w15:restartNumberingAfterBreak="0">
+  <w:abstractNum w:abstractNumId="105" w15:restartNumberingAfterBreak="0">
     <w:nsid w:val="7C425070"/>
     <w:multiLevelType w:val="multilevel"/>
     <w:tmpl w:val="C4043FB2"/>
@@ -23743,7 +25605,7 @@
       </w:rPr>
     </w:lvl>
   </w:abstractNum>
-  <w:abstractNum w:abstractNumId="102" w15:restartNumberingAfterBreak="0">
+  <w:abstractNum w:abstractNumId="106" w15:restartNumberingAfterBreak="0">
     <w:nsid w:val="7D2F4EEF"/>
     <w:multiLevelType w:val="multilevel"/>
     <w:tmpl w:val="C4043FB2"/>
@@ -23892,7 +25754,118 @@
       </w:rPr>
     </w:lvl>
   </w:abstractNum>
-  <w:abstractNum w:abstractNumId="103" w15:restartNumberingAfterBreak="0">
+  <w:abstractNum w:abstractNumId="107" w15:restartNumberingAfterBreak="0">
+    <w:nsid w:val="7E606FA9"/>
+    <w:multiLevelType w:val="hybridMultilevel"/>
+    <w:tmpl w:val="6228F918"/>
+    <w:lvl w:ilvl="0" w:tplc="FFFFFFFF">
+      <w:start w:val="1"/>
+      <w:numFmt w:val="bullet"/>
+      <w:lvlText w:val=""/>
+      <w:lvlJc w:val="left"/>
+      <w:pPr>
+        <w:ind w:left="1440" w:hanging="360"/>
+      </w:pPr>
+      <w:rPr>
+        <w:rFonts w:ascii="Symbol" w:hAnsi="Symbol" w:hint="default"/>
+        <w:color w:val="auto"/>
+      </w:rPr>
+    </w:lvl>
+    <w:lvl w:ilvl="1" w:tplc="0409000F">
+      <w:start w:val="1"/>
+      <w:numFmt w:val="decimal"/>
+      <w:lvlText w:val="%2."/>
+      <w:lvlJc w:val="left"/>
+      <w:pPr>
+        <w:ind w:left="1440" w:hanging="360"/>
+      </w:pPr>
+    </w:lvl>
+    <w:lvl w:ilvl="2" w:tplc="FFFFFFFF" w:tentative="1">
+      <w:start w:val="1"/>
+      <w:numFmt w:val="bullet"/>
+      <w:lvlText w:val=""/>
+      <w:lvlJc w:val="left"/>
+      <w:pPr>
+        <w:ind w:left="2160" w:hanging="360"/>
+      </w:pPr>
+      <w:rPr>
+        <w:rFonts w:ascii="Wingdings" w:hAnsi="Wingdings" w:hint="default"/>
+      </w:rPr>
+    </w:lvl>
+    <w:lvl w:ilvl="3" w:tplc="FFFFFFFF" w:tentative="1">
+      <w:start w:val="1"/>
+      <w:numFmt w:val="bullet"/>
+      <w:lvlText w:val=""/>
+      <w:lvlJc w:val="left"/>
+      <w:pPr>
+        <w:ind w:left="2880" w:hanging="360"/>
+      </w:pPr>
+      <w:rPr>
+        <w:rFonts w:ascii="Symbol" w:hAnsi="Symbol" w:hint="default"/>
+      </w:rPr>
+    </w:lvl>
+    <w:lvl w:ilvl="4" w:tplc="FFFFFFFF" w:tentative="1">
+      <w:start w:val="1"/>
+      <w:numFmt w:val="bullet"/>
+      <w:lvlText w:val="o"/>
+      <w:lvlJc w:val="left"/>
+      <w:pPr>
+        <w:ind w:left="3600" w:hanging="360"/>
+      </w:pPr>
+      <w:rPr>
+        <w:rFonts w:ascii="Courier New" w:hAnsi="Courier New" w:cs="Courier New" w:hint="default"/>
+      </w:rPr>
+    </w:lvl>
+    <w:lvl w:ilvl="5" w:tplc="FFFFFFFF" w:tentative="1">
+      <w:start w:val="1"/>
+      <w:numFmt w:val="bullet"/>
+      <w:lvlText w:val=""/>
+      <w:lvlJc w:val="left"/>
+      <w:pPr>
+        <w:ind w:left="4320" w:hanging="360"/>
+      </w:pPr>
+      <w:rPr>
+        <w:rFonts w:ascii="Wingdings" w:hAnsi="Wingdings" w:hint="default"/>
+      </w:rPr>
+    </w:lvl>
+    <w:lvl w:ilvl="6" w:tplc="FFFFFFFF" w:tentative="1">
+      <w:start w:val="1"/>
+      <w:numFmt w:val="bullet"/>
+      <w:lvlText w:val=""/>
+      <w:lvlJc w:val="left"/>
+      <w:pPr>
+        <w:ind w:left="5040" w:hanging="360"/>
+      </w:pPr>
+      <w:rPr>
+        <w:rFonts w:ascii="Symbol" w:hAnsi="Symbol" w:hint="default"/>
+      </w:rPr>
+    </w:lvl>
+    <w:lvl w:ilvl="7" w:tplc="FFFFFFFF" w:tentative="1">
+      <w:start w:val="1"/>
+      <w:numFmt w:val="bullet"/>
+      <w:lvlText w:val="o"/>
+      <w:lvlJc w:val="left"/>
+      <w:pPr>
+        <w:ind w:left="5760" w:hanging="360"/>
+      </w:pPr>
+      <w:rPr>
+        <w:rFonts w:ascii="Courier New" w:hAnsi="Courier New" w:cs="Courier New" w:hint="default"/>
+      </w:rPr>
+    </w:lvl>
+    <w:lvl w:ilvl="8" w:tplc="FFFFFFFF" w:tentative="1">
+      <w:start w:val="1"/>
+      <w:numFmt w:val="bullet"/>
+      <w:lvlText w:val=""/>
+      <w:lvlJc w:val="left"/>
+      <w:pPr>
+        <w:ind w:left="6480" w:hanging="360"/>
+      </w:pPr>
+      <w:rPr>
+        <w:rFonts w:ascii="Wingdings" w:hAnsi="Wingdings" w:hint="default"/>
+      </w:rPr>
+    </w:lvl>
+  </w:abstractNum>
+  <w:abstractNum w:abstractNumId="108" w15:restartNumberingAfterBreak="0">
     <w:nsid w:val="7F8F53C6"/>
     <w:multiLevelType w:val="multilevel"/>
     <w:tmpl w:val="147A0618"/>
@@ -24017,136 +25990,136 @@
     <w:abstractNumId w:val="12"/>
   </w:num>
   <w:num w:numId="2" w16cid:durableId="73476151">
-    <w:abstractNumId w:val="64"/>
+    <w:abstractNumId w:val="67"/>
   </w:num>
   <w:num w:numId="3" w16cid:durableId="1141386581">
-    <w:abstractNumId w:val="26"/>
+    <w:abstractNumId w:val="28"/>
   </w:num>
   <w:num w:numId="4" w16cid:durableId="682128720">
     <w:abstractNumId w:val="11"/>
   </w:num>
   <w:num w:numId="5" w16cid:durableId="805318910">
+    <w:abstractNumId w:val="50"/>
+  </w:num>
+  <w:num w:numId="6" w16cid:durableId="2015526251">
+    <w:abstractNumId w:val="91"/>
+  </w:num>
+  <w:num w:numId="7" w16cid:durableId="1754819166">
+    <w:abstractNumId w:val="46"/>
+  </w:num>
+  <w:num w:numId="8" w16cid:durableId="764954983">
+    <w:abstractNumId w:val="97"/>
+  </w:num>
+  <w:num w:numId="9" w16cid:durableId="1187911532">
+    <w:abstractNumId w:val="90"/>
+  </w:num>
+  <w:num w:numId="10" w16cid:durableId="165899688">
+    <w:abstractNumId w:val="80"/>
+  </w:num>
+  <w:num w:numId="11" w16cid:durableId="1775664804">
+    <w:abstractNumId w:val="18"/>
+  </w:num>
+  <w:num w:numId="12" w16cid:durableId="16129595">
     <w:abstractNumId w:val="47"/>
   </w:num>
-  <w:num w:numId="6" w16cid:durableId="2015526251">
-    <w:abstractNumId w:val="87"/>
+  <w:num w:numId="13" w16cid:durableId="1383676525">
+    <w:abstractNumId w:val="82"/>
   </w:num>
-  <w:num w:numId="7" w16cid:durableId="1754819166">
-    <w:abstractNumId w:val="43"/>
+  <w:num w:numId="14" w16cid:durableId="259533883">
+    <w:abstractNumId w:val="53"/>
   </w:num>
-  <w:num w:numId="8" w16cid:durableId="764954983">
-    <w:abstractNumId w:val="93"/>
+  <w:num w:numId="15" w16cid:durableId="1446534579">
+    <w:abstractNumId w:val="52"/>
   </w:num>
-  <w:num w:numId="9" w16cid:durableId="1187911532">
-    <w:abstractNumId w:val="86"/>
+  <w:num w:numId="16" w16cid:durableId="2019119094">
+    <w:abstractNumId w:val="49"/>
   </w:num>
-  <w:num w:numId="10" w16cid:durableId="165899688">
-    <w:abstractNumId w:val="76"/>
-  </w:num>
-  <w:num w:numId="11" w16cid:durableId="1775664804">
-    <w:abstractNumId w:val="17"/>
-  </w:num>
-  <w:num w:numId="12" w16cid:durableId="16129595">
-    <w:abstractNumId w:val="44"/>
-  </w:num>
-  <w:num w:numId="13" w16cid:durableId="1383676525">
+  <w:num w:numId="17" w16cid:durableId="1591036794">
     <w:abstractNumId w:val="78"/>
   </w:num>
-  <w:num w:numId="14" w16cid:durableId="259533883">
-    <w:abstractNumId w:val="50"/>
-  </w:num>
-  <w:num w:numId="15" w16cid:durableId="1446534579">
-    <w:abstractNumId w:val="49"/>
-  </w:num>
-  <w:num w:numId="16" w16cid:durableId="2019119094">
-    <w:abstractNumId w:val="46"/>
-  </w:num>
-  <w:num w:numId="17" w16cid:durableId="1591036794">
-    <w:abstractNumId w:val="75"/>
-  </w:num>
   <w:num w:numId="18" w16cid:durableId="610669372">
-    <w:abstractNumId w:val="103"/>
+    <w:abstractNumId w:val="108"/>
   </w:num>
   <w:num w:numId="19" w16cid:durableId="111940825">
-    <w:abstractNumId w:val="25"/>
+    <w:abstractNumId w:val="26"/>
   </w:num>
   <w:num w:numId="20" w16cid:durableId="1725643481">
-    <w:abstractNumId w:val="96"/>
+    <w:abstractNumId w:val="100"/>
   </w:num>
   <w:num w:numId="21" w16cid:durableId="1963026242">
-    <w:abstractNumId w:val="102"/>
+    <w:abstractNumId w:val="106"/>
   </w:num>
   <w:num w:numId="22" w16cid:durableId="1129398292">
-    <w:abstractNumId w:val="22"/>
+    <w:abstractNumId w:val="23"/>
   </w:num>
   <w:num w:numId="23" w16cid:durableId="879703687">
-    <w:abstractNumId w:val="99"/>
+    <w:abstractNumId w:val="103"/>
   </w:num>
   <w:num w:numId="24" w16cid:durableId="1678531125">
     <w:abstractNumId w:val="3"/>
   </w:num>
   <w:num w:numId="25" w16cid:durableId="645206517">
-    <w:abstractNumId w:val="80"/>
+    <w:abstractNumId w:val="84"/>
   </w:num>
   <w:num w:numId="26" w16cid:durableId="1282029450">
-    <w:abstractNumId w:val="41"/>
+    <w:abstractNumId w:val="43"/>
   </w:num>
   <w:num w:numId="27" w16cid:durableId="593586023">
     <w:abstractNumId w:val="0"/>
   </w:num>
   <w:num w:numId="28" w16cid:durableId="2111584719">
-    <w:abstractNumId w:val="37"/>
+    <w:abstractNumId w:val="39"/>
   </w:num>
   <w:num w:numId="29" w16cid:durableId="1805460996">
-    <w:abstractNumId w:val="15"/>
+    <w:abstractNumId w:val="16"/>
   </w:num>
   <w:num w:numId="30" w16cid:durableId="93092009">
-    <w:abstractNumId w:val="70"/>
+    <w:abstractNumId w:val="73"/>
   </w:num>
   <w:num w:numId="31" w16cid:durableId="495924420">
-    <w:abstractNumId w:val="34"/>
+    <w:abstractNumId w:val="36"/>
   </w:num>
   <w:num w:numId="32" w16cid:durableId="1792284176">
+    <w:abstractNumId w:val="21"/>
+  </w:num>
+  <w:num w:numId="33" w16cid:durableId="1026904590">
+    <w:abstractNumId w:val="45"/>
+  </w:num>
+  <w:num w:numId="34" w16cid:durableId="1155072717">
     <w:abstractNumId w:val="20"/>
   </w:num>
-  <w:num w:numId="33" w16cid:durableId="1026904590">
-    <w:abstractNumId w:val="42"/>
-  </w:num>
-  <w:num w:numId="34" w16cid:durableId="1155072717">
-    <w:abstractNumId w:val="19"/>
-  </w:num>
   <w:num w:numId="35" w16cid:durableId="213081861">
-    <w:abstractNumId w:val="69"/>
+    <w:abstractNumId w:val="72"/>
   </w:num>
   <w:num w:numId="36" w16cid:durableId="435490719">
-    <w:abstractNumId w:val="101"/>
+    <w:abstractNumId w:val="105"/>
   </w:num>
   <w:num w:numId="37" w16cid:durableId="1242642388">
-    <w:abstractNumId w:val="89"/>
+    <w:abstractNumId w:val="93"/>
   </w:num>
   <w:num w:numId="38" w16cid:durableId="861478919">
     <w:abstractNumId w:val="4"/>
   </w:num>
   <w:num w:numId="39" w16cid:durableId="1888763920">
-    <w:abstractNumId w:val="85"/>
+    <w:abstractNumId w:val="89"/>
   </w:num>
   <w:num w:numId="40" w16cid:durableId="462507437">
-    <w:abstractNumId w:val="30"/>
+    <w:abstractNumId w:val="32"/>
   </w:num>
   <w:num w:numId="41" w16cid:durableId="905724050">
-    <w:abstractNumId w:val="72"/>
+    <w:abstractNumId w:val="75"/>
   </w:num>
   <w:num w:numId="42" w16cid:durableId="1398281007">
-    <w:abstractNumId w:val="23"/>
+    <w:abstractNumId w:val="24"/>
   </w:num>
   <w:num w:numId="43" w16cid:durableId="77136816">
-    <w:abstractNumId w:val="39"/>
+    <w:abstractNumId w:val="41"/>
   </w:num>
   <w:num w:numId="44" w16cid:durableId="1461724189">
-    <w:abstractNumId w:val="31"/>
+    <w:abstractNumId w:val="33"/>
   </w:num>
   <w:num w:numId="45" w16cid:durableId="1710102004">
-    <w:abstractNumId w:val="95"/>
+    <w:abstractNumId w:val="99"/>
   </w:num>
   <w:num w:numId="46" w16cid:durableId="1559978814">
     <w:abstractNumId w:val="1"/>
@@ -24155,151 +26128,151 @@
     <w:abstractNumId w:val="9"/>
   </w:num>
   <w:num w:numId="48" w16cid:durableId="1601064659">
-    <w:abstractNumId w:val="62"/>
+    <w:abstractNumId w:val="65"/>
   </w:num>
   <w:num w:numId="49" w16cid:durableId="496575414">
+    <w:abstractNumId w:val="60"/>
+  </w:num>
+  <w:num w:numId="50" w16cid:durableId="288561051">
     <w:abstractNumId w:val="57"/>
   </w:num>
-  <w:num w:numId="50" w16cid:durableId="288561051">
-    <w:abstractNumId w:val="54"/>
-  </w:num>
   <w:num w:numId="51" w16cid:durableId="2001149947">
-    <w:abstractNumId w:val="18"/>
+    <w:abstractNumId w:val="19"/>
   </w:num>
   <w:num w:numId="52" w16cid:durableId="945120612">
     <w:abstractNumId w:val="8"/>
   </w:num>
   <w:num w:numId="53" w16cid:durableId="16198609">
-    <w:abstractNumId w:val="38"/>
+    <w:abstractNumId w:val="40"/>
   </w:num>
   <w:num w:numId="54" w16cid:durableId="1854879197">
-    <w:abstractNumId w:val="21"/>
+    <w:abstractNumId w:val="22"/>
   </w:num>
   <w:num w:numId="55" w16cid:durableId="93480227">
+    <w:abstractNumId w:val="58"/>
+  </w:num>
+  <w:num w:numId="56" w16cid:durableId="901410245">
+    <w:abstractNumId w:val="83"/>
+  </w:num>
+  <w:num w:numId="57" w16cid:durableId="721297485">
+    <w:abstractNumId w:val="76"/>
+  </w:num>
+  <w:num w:numId="58" w16cid:durableId="2083331020">
+    <w:abstractNumId w:val="35"/>
+  </w:num>
+  <w:num w:numId="59" w16cid:durableId="1138688190">
     <w:abstractNumId w:val="55"/>
   </w:num>
-  <w:num w:numId="56" w16cid:durableId="901410245">
-    <w:abstractNumId w:val="79"/>
-  </w:num>
-  <w:num w:numId="57" w16cid:durableId="721297485">
-    <w:abstractNumId w:val="73"/>
-  </w:num>
-  <w:num w:numId="58" w16cid:durableId="2083331020">
-    <w:abstractNumId w:val="33"/>
-  </w:num>
-  <w:num w:numId="59" w16cid:durableId="1138688190">
-    <w:abstractNumId w:val="52"/>
-  </w:num>
   <w:num w:numId="60" w16cid:durableId="649361679">
-    <w:abstractNumId w:val="16"/>
+    <w:abstractNumId w:val="17"/>
   </w:num>
   <w:num w:numId="61" w16cid:durableId="586841125">
-    <w:abstractNumId w:val="98"/>
+    <w:abstractNumId w:val="102"/>
   </w:num>
   <w:num w:numId="62" w16cid:durableId="102775436">
-    <w:abstractNumId w:val="65"/>
+    <w:abstractNumId w:val="68"/>
   </w:num>
   <w:num w:numId="63" w16cid:durableId="997802209">
     <w:abstractNumId w:val="7"/>
   </w:num>
   <w:num w:numId="64" w16cid:durableId="1755542603">
+    <w:abstractNumId w:val="51"/>
+  </w:num>
+  <w:num w:numId="65" w16cid:durableId="1010838383">
+    <w:abstractNumId w:val="56"/>
+  </w:num>
+  <w:num w:numId="66" w16cid:durableId="1299578964">
+    <w:abstractNumId w:val="95"/>
+  </w:num>
+  <w:num w:numId="67" w16cid:durableId="1962766599">
+    <w:abstractNumId w:val="34"/>
+  </w:num>
+  <w:num w:numId="68" w16cid:durableId="1898470114">
+    <w:abstractNumId w:val="94"/>
+  </w:num>
+  <w:num w:numId="69" w16cid:durableId="2092892463">
+    <w:abstractNumId w:val="59"/>
+  </w:num>
+  <w:num w:numId="70" w16cid:durableId="821503927">
+    <w:abstractNumId w:val="81"/>
+  </w:num>
+  <w:num w:numId="71" w16cid:durableId="208493751">
+    <w:abstractNumId w:val="31"/>
+  </w:num>
+  <w:num w:numId="72" w16cid:durableId="264535399">
+    <w:abstractNumId w:val="54"/>
+  </w:num>
+  <w:num w:numId="73" w16cid:durableId="1947274771">
+    <w:abstractNumId w:val="86"/>
+  </w:num>
+  <w:num w:numId="74" w16cid:durableId="936399991">
+    <w:abstractNumId w:val="30"/>
+  </w:num>
+  <w:num w:numId="75" w16cid:durableId="102965871">
+    <w:abstractNumId w:val="38"/>
+  </w:num>
+  <w:num w:numId="76" w16cid:durableId="414012772">
+    <w:abstractNumId w:val="62"/>
+  </w:num>
+  <w:num w:numId="77" w16cid:durableId="1887177653">
+    <w:abstractNumId w:val="61"/>
+  </w:num>
+  <w:num w:numId="78" w16cid:durableId="1941570871">
     <w:abstractNumId w:val="48"/>
   </w:num>
-  <w:num w:numId="65" w16cid:durableId="1010838383">
-    <w:abstractNumId w:val="53"/>
-  </w:num>
-  <w:num w:numId="66" w16cid:durableId="1299578964">
-    <w:abstractNumId w:val="91"/>
-  </w:num>
-  <w:num w:numId="67" w16cid:durableId="1962766599">
-    <w:abstractNumId w:val="32"/>
-  </w:num>
-  <w:num w:numId="68" w16cid:durableId="1898470114">
-    <w:abstractNumId w:val="90"/>
-  </w:num>
-  <w:num w:numId="69" w16cid:durableId="2092892463">
-    <w:abstractNumId w:val="56"/>
-  </w:num>
-  <w:num w:numId="70" w16cid:durableId="821503927">
-    <w:abstractNumId w:val="77"/>
-  </w:num>
-  <w:num w:numId="71" w16cid:durableId="208493751">
-    <w:abstractNumId w:val="29"/>
-  </w:num>
-  <w:num w:numId="72" w16cid:durableId="264535399">
-    <w:abstractNumId w:val="51"/>
-  </w:num>
-  <w:num w:numId="73" w16cid:durableId="1947274771">
-    <w:abstractNumId w:val="82"/>
-  </w:num>
-  <w:num w:numId="74" w16cid:durableId="936399991">
-    <w:abstractNumId w:val="28"/>
-  </w:num>
-  <w:num w:numId="75" w16cid:durableId="102965871">
-    <w:abstractNumId w:val="36"/>
-  </w:num>
-  <w:num w:numId="76" w16cid:durableId="414012772">
-    <w:abstractNumId w:val="59"/>
-  </w:num>
-  <w:num w:numId="77" w16cid:durableId="1887177653">
-    <w:abstractNumId w:val="58"/>
-  </w:num>
-  <w:num w:numId="78" w16cid:durableId="1941570871">
-    <w:abstractNumId w:val="45"/>
-  </w:num>
   <w:num w:numId="79" w16cid:durableId="1273324470">
-    <w:abstractNumId w:val="97"/>
+    <w:abstractNumId w:val="101"/>
   </w:num>
   <w:num w:numId="80" w16cid:durableId="1097210206">
-    <w:abstractNumId w:val="81"/>
+    <w:abstractNumId w:val="85"/>
   </w:num>
   <w:num w:numId="81" w16cid:durableId="1958024706">
+    <w:abstractNumId w:val="96"/>
+  </w:num>
+  <w:num w:numId="82" w16cid:durableId="1805001412">
+    <w:abstractNumId w:val="104"/>
+  </w:num>
+  <w:num w:numId="83" w16cid:durableId="2043433167">
+    <w:abstractNumId w:val="70"/>
+  </w:num>
+  <w:num w:numId="84" w16cid:durableId="1282612039">
     <w:abstractNumId w:val="92"/>
   </w:num>
-  <w:num w:numId="82" w16cid:durableId="1805001412">
-    <w:abstractNumId w:val="100"/>
-  </w:num>
-  <w:num w:numId="83" w16cid:durableId="2043433167">
-    <w:abstractNumId w:val="67"/>
-  </w:num>
-  <w:num w:numId="84" w16cid:durableId="1282612039">
-    <w:abstractNumId w:val="88"/>
-  </w:num>
   <w:num w:numId="85" w16cid:durableId="1644189830">
-    <w:abstractNumId w:val="35"/>
+    <w:abstractNumId w:val="37"/>
   </w:num>
   <w:num w:numId="86" w16cid:durableId="2133278967">
     <w:abstractNumId w:val="10"/>
   </w:num>
   <w:num w:numId="87" w16cid:durableId="776678831">
-    <w:abstractNumId w:val="74"/>
+    <w:abstractNumId w:val="77"/>
   </w:num>
   <w:num w:numId="88" w16cid:durableId="1796288172">
-    <w:abstractNumId w:val="60"/>
+    <w:abstractNumId w:val="63"/>
   </w:num>
   <w:num w:numId="89" w16cid:durableId="584610503">
-    <w:abstractNumId w:val="66"/>
+    <w:abstractNumId w:val="69"/>
   </w:num>
   <w:num w:numId="90" w16cid:durableId="881746997">
-    <w:abstractNumId w:val="40"/>
+    <w:abstractNumId w:val="42"/>
   </w:num>
   <w:num w:numId="91" w16cid:durableId="1031422035">
-    <w:abstractNumId w:val="68"/>
+    <w:abstractNumId w:val="71"/>
   </w:num>
   <w:num w:numId="92" w16cid:durableId="1757439725">
-    <w:abstractNumId w:val="27"/>
+    <w:abstractNumId w:val="29"/>
   </w:num>
   <w:num w:numId="93" w16cid:durableId="661009749">
     <w:abstractNumId w:val="2"/>
   </w:num>
   <w:num w:numId="94" w16cid:durableId="806045522">
-    <w:abstractNumId w:val="24"/>
+    <w:abstractNumId w:val="25"/>
   </w:num>
   <w:num w:numId="95" w16cid:durableId="615797679">
     <w:abstractNumId w:val="5"/>
   </w:num>
   <w:num w:numId="96" w16cid:durableId="237057278">
-    <w:abstractNumId w:val="84"/>
+    <w:abstractNumId w:val="88"/>
   </w:num>
   <w:num w:numId="97" w16cid:durableId="1205295433">
     <w:abstractNumId w:val="13"/>
@@ -24308,22 +26281,37 @@
     <w:abstractNumId w:val="6"/>
   </w:num>
   <w:num w:numId="99" w16cid:durableId="661851990">
-    <w:abstractNumId w:val="83"/>
+    <w:abstractNumId w:val="87"/>
   </w:num>
   <w:num w:numId="100" w16cid:durableId="1508790084">
-    <w:abstractNumId w:val="63"/>
+    <w:abstractNumId w:val="66"/>
   </w:num>
   <w:num w:numId="101" w16cid:durableId="268120465">
-    <w:abstractNumId w:val="94"/>
+    <w:abstractNumId w:val="98"/>
   </w:num>
   <w:num w:numId="102" w16cid:durableId="1179998997">
+    <w:abstractNumId w:val="15"/>
+  </w:num>
+  <w:num w:numId="103" w16cid:durableId="1689138274">
+    <w:abstractNumId w:val="64"/>
+  </w:num>
+  <w:num w:numId="104" w16cid:durableId="350836900">
+    <w:abstractNumId w:val="74"/>
+  </w:num>
+  <w:num w:numId="105" w16cid:durableId="1853956701">
     <w:abstractNumId w:val="14"/>
   </w:num>
-  <w:num w:numId="103" w16cid:durableId="1689138274">
-    <w:abstractNumId w:val="61"/>
+  <w:num w:numId="106" w16cid:durableId="1327367742">
+    <w:abstractNumId w:val="44"/>
   </w:num>
-  <w:num w:numId="104" w16cid:durableId="350836900">
-    <w:abstractNumId w:val="71"/>
+  <w:num w:numId="107" w16cid:durableId="1226528543">
+    <w:abstractNumId w:val="27"/>
+  </w:num>
+  <w:num w:numId="108" w16cid:durableId="1024480374">
+    <w:abstractNumId w:val="79"/>
+  </w:num>
+  <w:num w:numId="109" w16cid:durableId="155003677">
+    <w:abstractNumId w:val="107"/>
   </w:num>
 </w:numbering>
 </file>
@@ -24814,6 +26802,7 @@
   <w:style w:type="character" w:default="1" w:styleId="DefaultParagraphFont">
     <w:name w:val="Default Paragraph Font"/>
     <w:uiPriority w:val="1"/>
+    <w:semiHidden/>
     <w:unhideWhenUsed/>
   </w:style>
   <w:style w:type="table" w:default="1" w:styleId="TableNormal">

</xml_diff>